<commit_message>
finished general review first pass
</commit_message>
<xml_diff>
--- a/design_review.docx
+++ b/design_review.docx
@@ -67,10 +67,7 @@
         </w:numPr>
       </w:pPr>
       <w:r>
-        <w:t>C10, C14 compactors are not connected to anything</w:t>
-      </w:r>
-      <w:r>
-        <w:t>?</w:t>
+        <w:t>C10, C14 compactors are not connected to anything?</w:t>
       </w:r>
     </w:p>
     <w:p>
@@ -82,13 +79,330 @@
         </w:numPr>
       </w:pPr>
       <w:r>
-        <w:t>Resistor values for LEDs seems too large</w:t>
-      </w:r>
-      <w:r>
-        <w:t xml:space="preserve">, may cause the LED light to be weak </w:t>
-      </w:r>
-      <w:r>
-        <w:t xml:space="preserve">(refer to: </w:t>
+        <w:t>RX1 and TX1 were not connected to the right place, RX1 should connect to TXO in the second FTDI Jumper</w:t>
+      </w:r>
+    </w:p>
+    <w:p>
+      <w:pPr>
+        <w:pStyle w:val="ListParagraph"/>
+        <w:numPr>
+          <w:ilvl w:val="0"/>
+          <w:numId w:val="2"/>
+        </w:numPr>
+      </w:pPr>
+      <w:r>
+        <w:t>Wires that connected from battery should go to BAT_GND</w:t>
+      </w:r>
+    </w:p>
+    <w:p>
+      <w:pPr>
+        <w:pStyle w:val="ListParagraph"/>
+        <w:numPr>
+          <w:ilvl w:val="0"/>
+          <w:numId w:val="2"/>
+        </w:numPr>
+      </w:pPr>
+      <w:r>
+        <w:t>Missing 10 pins jumper (details will be given later? Says Steve)</w:t>
+      </w:r>
+    </w:p>
+    <w:p>
+      <w:pPr>
+        <w:pStyle w:val="ListParagraph"/>
+        <w:numPr>
+          <w:ilvl w:val="0"/>
+          <w:numId w:val="2"/>
+        </w:numPr>
+      </w:pPr>
+      <w:r>
+        <w:t xml:space="preserve">There are some issues with the IMU, not sure what exactly, but we had the same issue, and the team who reviewed us suggested us to read the design for the </w:t>
+      </w:r>
+      <w:r>
+        <w:t>IMU (lsm9ds0) breakout boards</w:t>
+      </w:r>
+      <w:r>
+        <w:t xml:space="preserve">. </w:t>
+      </w:r>
+    </w:p>
+    <w:p>
+      <w:pPr>
+        <w:pStyle w:val="ListParagraph"/>
+        <w:numPr>
+          <w:ilvl w:val="0"/>
+          <w:numId w:val="2"/>
+        </w:numPr>
+      </w:pPr>
+      <w:r>
+        <w:t>Prefix of the devices are not yet to be set for the parts designed in Lab4</w:t>
+      </w:r>
+    </w:p>
+    <w:p>
+      <w:pPr>
+        <w:pStyle w:val="ListParagraph"/>
+      </w:pPr>
+    </w:p>
+    <w:p>
+      <w:r>
+        <w:t>Other ERC Warnings (details refer to ERC):</w:t>
+      </w:r>
+    </w:p>
+    <w:p>
+      <w:pPr>
+        <w:pStyle w:val="ListParagraph"/>
+        <w:numPr>
+          <w:ilvl w:val="0"/>
+          <w:numId w:val="4"/>
+        </w:numPr>
+      </w:pPr>
+      <w:r>
+        <w:t xml:space="preserve">Only one pin for A0-A7, PD, PE, PG, … </w:t>
+      </w:r>
+    </w:p>
+    <w:p>
+      <w:pPr>
+        <w:pStyle w:val="ListParagraph"/>
+        <w:numPr>
+          <w:ilvl w:val="0"/>
+          <w:numId w:val="4"/>
+        </w:numPr>
+      </w:pPr>
+      <w:r>
+        <w:t xml:space="preserve">Part J4, Y2 does not have value </w:t>
+      </w:r>
+    </w:p>
+    <w:p>
+      <w:pPr>
+        <w:pStyle w:val="ListParagraph"/>
+      </w:pPr>
+    </w:p>
+    <w:p>
+      <w:r>
+        <w:t xml:space="preserve">Suggestions: </w:t>
+      </w:r>
+    </w:p>
+    <w:p>
+      <w:pPr>
+        <w:pStyle w:val="ListParagraph"/>
+        <w:numPr>
+          <w:ilvl w:val="0"/>
+          <w:numId w:val="3"/>
+        </w:numPr>
+      </w:pPr>
+      <w:r>
+        <w:t xml:space="preserve">You may need a reset switch (you could probably find it in </w:t>
+      </w:r>
+      <w:proofErr w:type="spellStart"/>
+      <w:r>
+        <w:t>StartingPoint.sch</w:t>
+      </w:r>
+      <w:proofErr w:type="spellEnd"/>
+      <w:r>
+        <w:t>)</w:t>
+      </w:r>
+    </w:p>
+    <w:p>
+      <w:pPr>
+        <w:pStyle w:val="ListParagraph"/>
+        <w:numPr>
+          <w:ilvl w:val="0"/>
+          <w:numId w:val="3"/>
+        </w:numPr>
+      </w:pPr>
+      <w:r>
+        <w:t xml:space="preserve">Probably need to use the MOSFET we built from lab4 </w:t>
+      </w:r>
+    </w:p>
+    <w:p>
+      <w:pPr>
+        <w:pStyle w:val="ListParagraph"/>
+      </w:pPr>
+    </w:p>
+    <w:p>
+      <w:r>
+        <w:t>Our questions:</w:t>
+      </w:r>
+    </w:p>
+    <w:p>
+      <w:pPr>
+        <w:pStyle w:val="ListParagraph"/>
+        <w:numPr>
+          <w:ilvl w:val="0"/>
+          <w:numId w:val="5"/>
+        </w:numPr>
+      </w:pPr>
+      <w:r>
+        <w:t>How many capacitors should we use to control the micro-controller voltage?</w:t>
+      </w:r>
+    </w:p>
+    <w:p>
+      <w:pPr>
+        <w:pStyle w:val="ListParagraph"/>
+        <w:numPr>
+          <w:ilvl w:val="0"/>
+          <w:numId w:val="5"/>
+        </w:numPr>
+      </w:pPr>
+      <w:r>
+        <w:t xml:space="preserve">How to decide when to put the resistor </w:t>
+      </w:r>
+      <w:r>
+        <w:t>at places such as TST on micro-controller?</w:t>
+      </w:r>
+    </w:p>
+    <w:p>
+      <w:pPr>
+        <w:pStyle w:val="ListParagraph"/>
+        <w:numPr>
+          <w:ilvl w:val="0"/>
+          <w:numId w:val="5"/>
+        </w:numPr>
+      </w:pPr>
+      <w:r>
+        <w:t xml:space="preserve">Should the Value attribute in </w:t>
+      </w:r>
+      <w:proofErr w:type="spellStart"/>
+      <w:r>
+        <w:t>tDocu</w:t>
+      </w:r>
+      <w:proofErr w:type="spellEnd"/>
+      <w:r>
+        <w:t xml:space="preserve"> or </w:t>
+      </w:r>
+      <w:proofErr w:type="spellStart"/>
+      <w:r>
+        <w:t>tValue</w:t>
+      </w:r>
+      <w:proofErr w:type="spellEnd"/>
+      <w:r>
+        <w:t>?</w:t>
+      </w:r>
+    </w:p>
+    <w:p/>
+    <w:p>
+      <w:r>
+        <w:t>Pad</w:t>
+      </w:r>
+      <w:r>
+        <w:t>s</w:t>
+      </w:r>
+      <w:r>
+        <w:t xml:space="preserve"> and </w:t>
+      </w:r>
+      <w:r>
+        <w:t>Silkscreen:</w:t>
+      </w:r>
+    </w:p>
+    <w:p>
+      <w:pPr>
+        <w:pStyle w:val="ListParagraph"/>
+        <w:numPr>
+          <w:ilvl w:val="0"/>
+          <w:numId w:val="8"/>
+        </w:numPr>
+      </w:pPr>
+      <w:r>
+        <w:t xml:space="preserve">Maybe make the pad wider </w:t>
+      </w:r>
+    </w:p>
+    <w:p>
+      <w:pPr>
+        <w:pStyle w:val="ListParagraph"/>
+        <w:numPr>
+          <w:ilvl w:val="0"/>
+          <w:numId w:val="8"/>
+        </w:numPr>
+      </w:pPr>
+      <w:r>
+        <w:t xml:space="preserve">Should use </w:t>
+      </w:r>
+      <w:proofErr w:type="spellStart"/>
+      <w:r>
+        <w:t>tDocu</w:t>
+      </w:r>
+      <w:proofErr w:type="spellEnd"/>
+      <w:r>
+        <w:t xml:space="preserve"> wiring the outline and </w:t>
+      </w:r>
+      <w:proofErr w:type="spellStart"/>
+      <w:r>
+        <w:t>tPlate</w:t>
+      </w:r>
+      <w:proofErr w:type="spellEnd"/>
+      <w:r>
+        <w:t xml:space="preserve"> for marking position? (check the prebuild ones for reference)</w:t>
+      </w:r>
+    </w:p>
+    <w:p>
+      <w:pPr>
+        <w:pStyle w:val="ListParagraph"/>
+        <w:numPr>
+          <w:ilvl w:val="0"/>
+          <w:numId w:val="8"/>
+        </w:numPr>
+      </w:pPr>
+      <w:r>
+        <w:t xml:space="preserve">Should the Value attribute in </w:t>
+      </w:r>
+      <w:proofErr w:type="spellStart"/>
+      <w:r>
+        <w:t>tDocu</w:t>
+      </w:r>
+      <w:proofErr w:type="spellEnd"/>
+      <w:r>
+        <w:t xml:space="preserve"> or </w:t>
+      </w:r>
+      <w:proofErr w:type="spellStart"/>
+      <w:r>
+        <w:t>tValue</w:t>
+      </w:r>
+      <w:proofErr w:type="spellEnd"/>
+      <w:r>
+        <w:t>?</w:t>
+      </w:r>
+    </w:p>
+    <w:p>
+      <w:pPr>
+        <w:pStyle w:val="ListParagraph"/>
+        <w:numPr>
+          <w:ilvl w:val="0"/>
+          <w:numId w:val="8"/>
+        </w:numPr>
+      </w:pPr>
+      <w:r>
+        <w:t>The Value and Name seems really big</w:t>
+      </w:r>
+    </w:p>
+    <w:p>
+      <w:bookmarkStart w:id="0" w:name="_GoBack"/>
+      <w:bookmarkEnd w:id="0"/>
+    </w:p>
+    <w:p>
+      <w:r>
+        <w:t>LEDs:</w:t>
+      </w:r>
+    </w:p>
+    <w:p>
+      <w:pPr>
+        <w:pStyle w:val="ListParagraph"/>
+        <w:numPr>
+          <w:ilvl w:val="0"/>
+          <w:numId w:val="9"/>
+        </w:numPr>
+      </w:pPr>
+      <w:r>
+        <w:t xml:space="preserve">Could not find the led_notes.txt </w:t>
+      </w:r>
+    </w:p>
+    <w:p>
+      <w:pPr>
+        <w:pStyle w:val="ListParagraph"/>
+        <w:numPr>
+          <w:ilvl w:val="0"/>
+          <w:numId w:val="9"/>
+        </w:numPr>
+      </w:pPr>
+      <w:r>
+        <w:t xml:space="preserve">Resistor values for LEDs seems too large, may cause the LED light to be weak (refer to: </w:t>
       </w:r>
       <w:hyperlink r:id="rId5" w:history="1">
         <w:r>
@@ -102,297 +416,6 @@
         <w:t xml:space="preserve"> )</w:t>
       </w:r>
     </w:p>
-    <w:p>
-      <w:pPr>
-        <w:pStyle w:val="ListParagraph"/>
-        <w:numPr>
-          <w:ilvl w:val="0"/>
-          <w:numId w:val="2"/>
-        </w:numPr>
-      </w:pPr>
-      <w:r>
-        <w:t>RX1 and TX1 were</w:t>
-      </w:r>
-      <w:r>
-        <w:t xml:space="preserve"> not connected</w:t>
-      </w:r>
-      <w:r>
-        <w:t xml:space="preserve"> to the right place, RX1 should connect to TXO in the second FTDI Jumper</w:t>
-      </w:r>
-    </w:p>
-    <w:p>
-      <w:pPr>
-        <w:pStyle w:val="ListParagraph"/>
-        <w:numPr>
-          <w:ilvl w:val="0"/>
-          <w:numId w:val="2"/>
-        </w:numPr>
-      </w:pPr>
-      <w:r>
-        <w:t>Wires that connected from battery should go to BAT_GND</w:t>
-      </w:r>
-    </w:p>
-    <w:p>
-      <w:pPr>
-        <w:pStyle w:val="ListParagraph"/>
-        <w:numPr>
-          <w:ilvl w:val="0"/>
-          <w:numId w:val="2"/>
-        </w:numPr>
-      </w:pPr>
-      <w:r>
-        <w:t>Missing 10 pins jumper (details will be given later? Says Steve)</w:t>
-      </w:r>
-    </w:p>
-    <w:p>
-      <w:pPr>
-        <w:pStyle w:val="ListParagraph"/>
-        <w:numPr>
-          <w:ilvl w:val="0"/>
-          <w:numId w:val="2"/>
-        </w:numPr>
-      </w:pPr>
-      <w:r>
-        <w:t xml:space="preserve">There are some issues with the IMU, not sure what exactly, but we had the same issue, and the team who reviewed us suggested us to read the design for the </w:t>
-      </w:r>
-      <w:r>
-        <w:t>IMU (lsm9ds0) breakout boards</w:t>
-      </w:r>
-      <w:r>
-        <w:t xml:space="preserve">. </w:t>
-      </w:r>
-    </w:p>
-    <w:p>
-      <w:pPr>
-        <w:pStyle w:val="ListParagraph"/>
-        <w:numPr>
-          <w:ilvl w:val="0"/>
-          <w:numId w:val="2"/>
-        </w:numPr>
-      </w:pPr>
-      <w:r>
-        <w:t xml:space="preserve">Prefix of the devices </w:t>
-      </w:r>
-      <w:r>
-        <w:t>are not yet to be set for the parts designed in Lab4</w:t>
-      </w:r>
-    </w:p>
-    <w:p>
-      <w:pPr>
-        <w:pStyle w:val="ListParagraph"/>
-      </w:pPr>
-    </w:p>
-    <w:p>
-      <w:r>
-        <w:t>Other ERC Warnings (details refer to ERC):</w:t>
-      </w:r>
-    </w:p>
-    <w:p>
-      <w:pPr>
-        <w:pStyle w:val="ListParagraph"/>
-        <w:numPr>
-          <w:ilvl w:val="0"/>
-          <w:numId w:val="4"/>
-        </w:numPr>
-      </w:pPr>
-      <w:r>
-        <w:t xml:space="preserve">Only one pin for A0-A7, PD, PE, PG, … </w:t>
-      </w:r>
-    </w:p>
-    <w:p>
-      <w:pPr>
-        <w:pStyle w:val="ListParagraph"/>
-        <w:numPr>
-          <w:ilvl w:val="0"/>
-          <w:numId w:val="4"/>
-        </w:numPr>
-      </w:pPr>
-      <w:r>
-        <w:t xml:space="preserve">Part J4, Y2 does not have value </w:t>
-      </w:r>
-    </w:p>
-    <w:p>
-      <w:pPr>
-        <w:pStyle w:val="ListParagraph"/>
-      </w:pPr>
-    </w:p>
-    <w:p>
-      <w:r>
-        <w:t xml:space="preserve">Suggestions: </w:t>
-      </w:r>
-    </w:p>
-    <w:p>
-      <w:pPr>
-        <w:pStyle w:val="ListParagraph"/>
-        <w:numPr>
-          <w:ilvl w:val="0"/>
-          <w:numId w:val="3"/>
-        </w:numPr>
-      </w:pPr>
-      <w:r>
-        <w:t xml:space="preserve">You may need a reset switch (you could probably find it in </w:t>
-      </w:r>
-      <w:proofErr w:type="spellStart"/>
-      <w:r>
-        <w:t>StartingPoint.sch</w:t>
-      </w:r>
-      <w:proofErr w:type="spellEnd"/>
-      <w:r>
-        <w:t>)</w:t>
-      </w:r>
-    </w:p>
-    <w:p>
-      <w:pPr>
-        <w:pStyle w:val="ListParagraph"/>
-        <w:numPr>
-          <w:ilvl w:val="0"/>
-          <w:numId w:val="3"/>
-        </w:numPr>
-      </w:pPr>
-      <w:r>
-        <w:t xml:space="preserve">Probably need to use the MOSFET we built from lab4 </w:t>
-      </w:r>
-    </w:p>
-    <w:p>
-      <w:pPr>
-        <w:pStyle w:val="ListParagraph"/>
-      </w:pPr>
-    </w:p>
-    <w:p>
-      <w:r>
-        <w:t>Our questions:</w:t>
-      </w:r>
-    </w:p>
-    <w:p>
-      <w:pPr>
-        <w:pStyle w:val="ListParagraph"/>
-        <w:numPr>
-          <w:ilvl w:val="0"/>
-          <w:numId w:val="5"/>
-        </w:numPr>
-      </w:pPr>
-      <w:r>
-        <w:t>How many capacitors should we use to control the micro-controller voltage?</w:t>
-      </w:r>
-    </w:p>
-    <w:p>
-      <w:pPr>
-        <w:pStyle w:val="ListParagraph"/>
-        <w:numPr>
-          <w:ilvl w:val="0"/>
-          <w:numId w:val="5"/>
-        </w:numPr>
-      </w:pPr>
-      <w:r>
-        <w:t xml:space="preserve">How to decide when to put the resistor </w:t>
-      </w:r>
-      <w:r>
-        <w:t>at places such as TST on micro-controller?</w:t>
-      </w:r>
-    </w:p>
-    <w:p>
-      <w:pPr>
-        <w:pStyle w:val="ListParagraph"/>
-        <w:numPr>
-          <w:ilvl w:val="0"/>
-          <w:numId w:val="5"/>
-        </w:numPr>
-      </w:pPr>
-      <w:r>
-        <w:t>Should the Value</w:t>
-      </w:r>
-      <w:r>
-        <w:t xml:space="preserve"> attribute in </w:t>
-      </w:r>
-      <w:proofErr w:type="spellStart"/>
-      <w:r>
-        <w:t>tDocu</w:t>
-      </w:r>
-      <w:proofErr w:type="spellEnd"/>
-      <w:r>
-        <w:t xml:space="preserve"> or </w:t>
-      </w:r>
-      <w:proofErr w:type="spellStart"/>
-      <w:r>
-        <w:t>tValue</w:t>
-      </w:r>
-      <w:proofErr w:type="spellEnd"/>
-      <w:r>
-        <w:t>?</w:t>
-      </w:r>
-    </w:p>
-    <w:p>
-      <w:pPr>
-        <w:pStyle w:val="ListParagraph"/>
-        <w:numPr>
-          <w:ilvl w:val="0"/>
-          <w:numId w:val="5"/>
-        </w:numPr>
-      </w:pPr>
-    </w:p>
-    <w:p/>
-    <w:p>
-      <w:r>
-        <w:t>Pad</w:t>
-      </w:r>
-      <w:r>
-        <w:t>s</w:t>
-      </w:r>
-      <w:r>
-        <w:t>:</w:t>
-      </w:r>
-    </w:p>
-    <w:p>
-      <w:pPr>
-        <w:pStyle w:val="ListParagraph"/>
-        <w:numPr>
-          <w:ilvl w:val="0"/>
-          <w:numId w:val="6"/>
-        </w:numPr>
-      </w:pPr>
-      <w:r>
-        <w:t xml:space="preserve">Review in progress </w:t>
-      </w:r>
-      <w:bookmarkStart w:id="0" w:name="_GoBack"/>
-      <w:bookmarkEnd w:id="0"/>
-    </w:p>
-    <w:p/>
-    <w:p>
-      <w:r>
-        <w:t>Pin numbers and mapping:</w:t>
-      </w:r>
-    </w:p>
-    <w:p>
-      <w:pPr>
-        <w:pStyle w:val="ListParagraph"/>
-        <w:numPr>
-          <w:ilvl w:val="0"/>
-          <w:numId w:val="6"/>
-        </w:numPr>
-      </w:pPr>
-      <w:r>
-        <w:t>Review in progress</w:t>
-      </w:r>
-    </w:p>
-    <w:p/>
-    <w:p>
-      <w:r>
-        <w:t>Silkscreen:</w:t>
-      </w:r>
-    </w:p>
-    <w:p>
-      <w:pPr>
-        <w:pStyle w:val="ListParagraph"/>
-        <w:numPr>
-          <w:ilvl w:val="0"/>
-          <w:numId w:val="6"/>
-        </w:numPr>
-      </w:pPr>
-      <w:r>
-        <w:t>Review in progress</w:t>
-      </w:r>
-    </w:p>
-    <w:p/>
     <w:sectPr>
       <w:pgSz w:w="12240" w:h="15840"/>
       <w:pgMar w:top="1440" w:right="1440" w:bottom="1440" w:left="1440" w:header="720" w:footer="720" w:gutter="0"/>
@@ -495,6 +518,95 @@
     </w:lvl>
   </w:abstractNum>
   <w:abstractNum w:abstractNumId="1">
+    <w:nsid w:val="219B71AE"/>
+    <w:multiLevelType w:val="hybridMultilevel"/>
+    <w:tmpl w:val="1AFA4844"/>
+    <w:lvl w:ilvl="0" w:tplc="0409000F">
+      <w:start w:val="1"/>
+      <w:numFmt w:val="decimal"/>
+      <w:lvlText w:val="%1."/>
+      <w:lvlJc w:val="left"/>
+      <w:pPr>
+        <w:ind w:left="720" w:hanging="360"/>
+      </w:pPr>
+      <w:rPr>
+        <w:rFonts w:hint="default"/>
+      </w:rPr>
+    </w:lvl>
+    <w:lvl w:ilvl="1" w:tplc="04090019" w:tentative="1">
+      <w:start w:val="1"/>
+      <w:numFmt w:val="lowerLetter"/>
+      <w:lvlText w:val="%2."/>
+      <w:lvlJc w:val="left"/>
+      <w:pPr>
+        <w:ind w:left="1440" w:hanging="360"/>
+      </w:pPr>
+    </w:lvl>
+    <w:lvl w:ilvl="2" w:tplc="0409001B" w:tentative="1">
+      <w:start w:val="1"/>
+      <w:numFmt w:val="lowerRoman"/>
+      <w:lvlText w:val="%3."/>
+      <w:lvlJc w:val="right"/>
+      <w:pPr>
+        <w:ind w:left="2160" w:hanging="180"/>
+      </w:pPr>
+    </w:lvl>
+    <w:lvl w:ilvl="3" w:tplc="0409000F" w:tentative="1">
+      <w:start w:val="1"/>
+      <w:numFmt w:val="decimal"/>
+      <w:lvlText w:val="%4."/>
+      <w:lvlJc w:val="left"/>
+      <w:pPr>
+        <w:ind w:left="2880" w:hanging="360"/>
+      </w:pPr>
+    </w:lvl>
+    <w:lvl w:ilvl="4" w:tplc="04090019" w:tentative="1">
+      <w:start w:val="1"/>
+      <w:numFmt w:val="lowerLetter"/>
+      <w:lvlText w:val="%5."/>
+      <w:lvlJc w:val="left"/>
+      <w:pPr>
+        <w:ind w:left="3600" w:hanging="360"/>
+      </w:pPr>
+    </w:lvl>
+    <w:lvl w:ilvl="5" w:tplc="0409001B" w:tentative="1">
+      <w:start w:val="1"/>
+      <w:numFmt w:val="lowerRoman"/>
+      <w:lvlText w:val="%6."/>
+      <w:lvlJc w:val="right"/>
+      <w:pPr>
+        <w:ind w:left="4320" w:hanging="180"/>
+      </w:pPr>
+    </w:lvl>
+    <w:lvl w:ilvl="6" w:tplc="0409000F" w:tentative="1">
+      <w:start w:val="1"/>
+      <w:numFmt w:val="decimal"/>
+      <w:lvlText w:val="%7."/>
+      <w:lvlJc w:val="left"/>
+      <w:pPr>
+        <w:ind w:left="5040" w:hanging="360"/>
+      </w:pPr>
+    </w:lvl>
+    <w:lvl w:ilvl="7" w:tplc="04090019" w:tentative="1">
+      <w:start w:val="1"/>
+      <w:numFmt w:val="lowerLetter"/>
+      <w:lvlText w:val="%8."/>
+      <w:lvlJc w:val="left"/>
+      <w:pPr>
+        <w:ind w:left="5760" w:hanging="360"/>
+      </w:pPr>
+    </w:lvl>
+    <w:lvl w:ilvl="8" w:tplc="0409001B" w:tentative="1">
+      <w:start w:val="1"/>
+      <w:numFmt w:val="lowerRoman"/>
+      <w:lvlText w:val="%9."/>
+      <w:lvlJc w:val="right"/>
+      <w:pPr>
+        <w:ind w:left="6480" w:hanging="180"/>
+      </w:pPr>
+    </w:lvl>
+  </w:abstractNum>
+  <w:abstractNum w:abstractNumId="2">
     <w:nsid w:val="346F521A"/>
     <w:multiLevelType w:val="hybridMultilevel"/>
     <w:tmpl w:val="1B98005A"/>
@@ -583,7 +695,7 @@
       </w:pPr>
     </w:lvl>
   </w:abstractNum>
-  <w:abstractNum w:abstractNumId="2">
+  <w:abstractNum w:abstractNumId="3">
     <w:nsid w:val="406808B1"/>
     <w:multiLevelType w:val="hybridMultilevel"/>
     <w:tmpl w:val="D9A8A1AE"/>
@@ -672,7 +784,7 @@
       </w:pPr>
     </w:lvl>
   </w:abstractNum>
-  <w:abstractNum w:abstractNumId="3">
+  <w:abstractNum w:abstractNumId="4">
     <w:nsid w:val="47B36343"/>
     <w:multiLevelType w:val="hybridMultilevel"/>
     <w:tmpl w:val="73AE360C"/>
@@ -784,7 +896,185 @@
       </w:rPr>
     </w:lvl>
   </w:abstractNum>
-  <w:abstractNum w:abstractNumId="4">
+  <w:abstractNum w:abstractNumId="5">
+    <w:nsid w:val="5E955503"/>
+    <w:multiLevelType w:val="hybridMultilevel"/>
+    <w:tmpl w:val="7DF49A3A"/>
+    <w:lvl w:ilvl="0" w:tplc="0409000F">
+      <w:start w:val="1"/>
+      <w:numFmt w:val="decimal"/>
+      <w:lvlText w:val="%1."/>
+      <w:lvlJc w:val="left"/>
+      <w:pPr>
+        <w:ind w:left="720" w:hanging="360"/>
+      </w:pPr>
+      <w:rPr>
+        <w:rFonts w:hint="default"/>
+      </w:rPr>
+    </w:lvl>
+    <w:lvl w:ilvl="1" w:tplc="04090019" w:tentative="1">
+      <w:start w:val="1"/>
+      <w:numFmt w:val="lowerLetter"/>
+      <w:lvlText w:val="%2."/>
+      <w:lvlJc w:val="left"/>
+      <w:pPr>
+        <w:ind w:left="1440" w:hanging="360"/>
+      </w:pPr>
+    </w:lvl>
+    <w:lvl w:ilvl="2" w:tplc="0409001B" w:tentative="1">
+      <w:start w:val="1"/>
+      <w:numFmt w:val="lowerRoman"/>
+      <w:lvlText w:val="%3."/>
+      <w:lvlJc w:val="right"/>
+      <w:pPr>
+        <w:ind w:left="2160" w:hanging="180"/>
+      </w:pPr>
+    </w:lvl>
+    <w:lvl w:ilvl="3" w:tplc="0409000F" w:tentative="1">
+      <w:start w:val="1"/>
+      <w:numFmt w:val="decimal"/>
+      <w:lvlText w:val="%4."/>
+      <w:lvlJc w:val="left"/>
+      <w:pPr>
+        <w:ind w:left="2880" w:hanging="360"/>
+      </w:pPr>
+    </w:lvl>
+    <w:lvl w:ilvl="4" w:tplc="04090019" w:tentative="1">
+      <w:start w:val="1"/>
+      <w:numFmt w:val="lowerLetter"/>
+      <w:lvlText w:val="%5."/>
+      <w:lvlJc w:val="left"/>
+      <w:pPr>
+        <w:ind w:left="3600" w:hanging="360"/>
+      </w:pPr>
+    </w:lvl>
+    <w:lvl w:ilvl="5" w:tplc="0409001B" w:tentative="1">
+      <w:start w:val="1"/>
+      <w:numFmt w:val="lowerRoman"/>
+      <w:lvlText w:val="%6."/>
+      <w:lvlJc w:val="right"/>
+      <w:pPr>
+        <w:ind w:left="4320" w:hanging="180"/>
+      </w:pPr>
+    </w:lvl>
+    <w:lvl w:ilvl="6" w:tplc="0409000F" w:tentative="1">
+      <w:start w:val="1"/>
+      <w:numFmt w:val="decimal"/>
+      <w:lvlText w:val="%7."/>
+      <w:lvlJc w:val="left"/>
+      <w:pPr>
+        <w:ind w:left="5040" w:hanging="360"/>
+      </w:pPr>
+    </w:lvl>
+    <w:lvl w:ilvl="7" w:tplc="04090019" w:tentative="1">
+      <w:start w:val="1"/>
+      <w:numFmt w:val="lowerLetter"/>
+      <w:lvlText w:val="%8."/>
+      <w:lvlJc w:val="left"/>
+      <w:pPr>
+        <w:ind w:left="5760" w:hanging="360"/>
+      </w:pPr>
+    </w:lvl>
+    <w:lvl w:ilvl="8" w:tplc="0409001B" w:tentative="1">
+      <w:start w:val="1"/>
+      <w:numFmt w:val="lowerRoman"/>
+      <w:lvlText w:val="%9."/>
+      <w:lvlJc w:val="right"/>
+      <w:pPr>
+        <w:ind w:left="6480" w:hanging="180"/>
+      </w:pPr>
+    </w:lvl>
+  </w:abstractNum>
+  <w:abstractNum w:abstractNumId="6">
+    <w:nsid w:val="5FB26DFC"/>
+    <w:multiLevelType w:val="hybridMultilevel"/>
+    <w:tmpl w:val="35D81168"/>
+    <w:lvl w:ilvl="0" w:tplc="0409000F">
+      <w:start w:val="1"/>
+      <w:numFmt w:val="decimal"/>
+      <w:lvlText w:val="%1."/>
+      <w:lvlJc w:val="left"/>
+      <w:pPr>
+        <w:ind w:left="720" w:hanging="360"/>
+      </w:pPr>
+      <w:rPr>
+        <w:rFonts w:hint="default"/>
+      </w:rPr>
+    </w:lvl>
+    <w:lvl w:ilvl="1" w:tplc="04090019" w:tentative="1">
+      <w:start w:val="1"/>
+      <w:numFmt w:val="lowerLetter"/>
+      <w:lvlText w:val="%2."/>
+      <w:lvlJc w:val="left"/>
+      <w:pPr>
+        <w:ind w:left="1440" w:hanging="360"/>
+      </w:pPr>
+    </w:lvl>
+    <w:lvl w:ilvl="2" w:tplc="0409001B" w:tentative="1">
+      <w:start w:val="1"/>
+      <w:numFmt w:val="lowerRoman"/>
+      <w:lvlText w:val="%3."/>
+      <w:lvlJc w:val="right"/>
+      <w:pPr>
+        <w:ind w:left="2160" w:hanging="180"/>
+      </w:pPr>
+    </w:lvl>
+    <w:lvl w:ilvl="3" w:tplc="0409000F" w:tentative="1">
+      <w:start w:val="1"/>
+      <w:numFmt w:val="decimal"/>
+      <w:lvlText w:val="%4."/>
+      <w:lvlJc w:val="left"/>
+      <w:pPr>
+        <w:ind w:left="2880" w:hanging="360"/>
+      </w:pPr>
+    </w:lvl>
+    <w:lvl w:ilvl="4" w:tplc="04090019" w:tentative="1">
+      <w:start w:val="1"/>
+      <w:numFmt w:val="lowerLetter"/>
+      <w:lvlText w:val="%5."/>
+      <w:lvlJc w:val="left"/>
+      <w:pPr>
+        <w:ind w:left="3600" w:hanging="360"/>
+      </w:pPr>
+    </w:lvl>
+    <w:lvl w:ilvl="5" w:tplc="0409001B" w:tentative="1">
+      <w:start w:val="1"/>
+      <w:numFmt w:val="lowerRoman"/>
+      <w:lvlText w:val="%6."/>
+      <w:lvlJc w:val="right"/>
+      <w:pPr>
+        <w:ind w:left="4320" w:hanging="180"/>
+      </w:pPr>
+    </w:lvl>
+    <w:lvl w:ilvl="6" w:tplc="0409000F" w:tentative="1">
+      <w:start w:val="1"/>
+      <w:numFmt w:val="decimal"/>
+      <w:lvlText w:val="%7."/>
+      <w:lvlJc w:val="left"/>
+      <w:pPr>
+        <w:ind w:left="5040" w:hanging="360"/>
+      </w:pPr>
+    </w:lvl>
+    <w:lvl w:ilvl="7" w:tplc="04090019" w:tentative="1">
+      <w:start w:val="1"/>
+      <w:numFmt w:val="lowerLetter"/>
+      <w:lvlText w:val="%8."/>
+      <w:lvlJc w:val="left"/>
+      <w:pPr>
+        <w:ind w:left="5760" w:hanging="360"/>
+      </w:pPr>
+    </w:lvl>
+    <w:lvl w:ilvl="8" w:tplc="0409001B" w:tentative="1">
+      <w:start w:val="1"/>
+      <w:numFmt w:val="lowerRoman"/>
+      <w:lvlText w:val="%9."/>
+      <w:lvlJc w:val="right"/>
+      <w:pPr>
+        <w:ind w:left="6480" w:hanging="180"/>
+      </w:pPr>
+    </w:lvl>
+  </w:abstractNum>
+  <w:abstractNum w:abstractNumId="7">
     <w:nsid w:val="68DC1E2D"/>
     <w:multiLevelType w:val="hybridMultilevel"/>
     <w:tmpl w:val="DA300A50"/>
@@ -897,7 +1187,7 @@
       </w:rPr>
     </w:lvl>
   </w:abstractNum>
-  <w:abstractNum w:abstractNumId="5">
+  <w:abstractNum w:abstractNumId="8">
     <w:nsid w:val="6C223204"/>
     <w:multiLevelType w:val="hybridMultilevel"/>
     <w:tmpl w:val="46CEBA78"/>
@@ -987,22 +1277,31 @@
     </w:lvl>
   </w:abstractNum>
   <w:num w:numId="1">
+    <w:abstractNumId w:val="4"/>
+  </w:num>
+  <w:num w:numId="2">
     <w:abstractNumId w:val="3"/>
   </w:num>
-  <w:num w:numId="2">
+  <w:num w:numId="3">
     <w:abstractNumId w:val="2"/>
-  </w:num>
-  <w:num w:numId="3">
-    <w:abstractNumId w:val="1"/>
   </w:num>
   <w:num w:numId="4">
     <w:abstractNumId w:val="0"/>
   </w:num>
   <w:num w:numId="5">
+    <w:abstractNumId w:val="8"/>
+  </w:num>
+  <w:num w:numId="6">
+    <w:abstractNumId w:val="7"/>
+  </w:num>
+  <w:num w:numId="7">
+    <w:abstractNumId w:val="1"/>
+  </w:num>
+  <w:num w:numId="8">
     <w:abstractNumId w:val="5"/>
   </w:num>
-  <w:num w:numId="6">
-    <w:abstractNumId w:val="4"/>
+  <w:num w:numId="9">
+    <w:abstractNumId w:val="6"/>
   </w:num>
 </w:numbering>
 </file>

</xml_diff>

<commit_message>
I did NOT write this; my name shouldn't be on it.
</commit_message>
<xml_diff>
--- a/design_review.docx
+++ b/design_review.docx
@@ -1,6 +1,6 @@
 
 <file path=word/document.xml><?xml version="1.0" encoding="utf-8"?>
-<w:document xmlns:wpc="http://schemas.microsoft.com/office/word/2010/wordprocessingCanvas" xmlns:mo="http://schemas.microsoft.com/office/mac/office/2008/main" xmlns:mc="http://schemas.openxmlformats.org/markup-compatibility/2006" xmlns:mv="urn:schemas-microsoft-com:mac:vml" xmlns:o="urn:schemas-microsoft-com:office:office" xmlns:r="http://schemas.openxmlformats.org/officeDocument/2006/relationships" xmlns:m="http://schemas.openxmlformats.org/officeDocument/2006/math" xmlns:v="urn:schemas-microsoft-com:vml" xmlns:wp14="http://schemas.microsoft.com/office/word/2010/wordprocessingDrawing" xmlns:wp="http://schemas.openxmlformats.org/drawingml/2006/wordprocessingDrawing" xmlns:w10="urn:schemas-microsoft-com:office:word" xmlns:w="http://schemas.openxmlformats.org/wordprocessingml/2006/main" xmlns:w14="http://schemas.microsoft.com/office/word/2010/wordml" xmlns:w15="http://schemas.microsoft.com/office/word/2012/wordml" xmlns:wpg="http://schemas.microsoft.com/office/word/2010/wordprocessingGroup" xmlns:wpi="http://schemas.microsoft.com/office/word/2010/wordprocessingInk" xmlns:wne="http://schemas.microsoft.com/office/word/2006/wordml" xmlns:wps="http://schemas.microsoft.com/office/word/2010/wordprocessingShape" mc:Ignorable="w14 w15 wp14">
+<w:document xmlns:ve="http://schemas.openxmlformats.org/markup-compatibility/2006" xmlns:o="urn:schemas-microsoft-com:office:office" xmlns:r="http://schemas.openxmlformats.org/officeDocument/2006/relationships" xmlns:m="http://schemas.openxmlformats.org/officeDocument/2006/math" xmlns:v="urn:schemas-microsoft-com:vml" xmlns:wp="http://schemas.openxmlformats.org/drawingml/2006/wordprocessingDrawing" xmlns:w10="urn:schemas-microsoft-com:office:word" xmlns:w="http://schemas.openxmlformats.org/wordprocessingml/2006/main" xmlns:wne="http://schemas.microsoft.com/office/word/2006/wordml">
   <w:body>
     <w:p>
       <w:r>
@@ -10,7 +10,15 @@
     <w:p/>
     <w:p>
       <w:r>
-        <w:t>Reviewer: Hannah Chu, Yuhan Dai</w:t>
+        <w:t xml:space="preserve">Reviewer: </w:t>
+      </w:r>
+      <w:proofErr w:type="spellStart"/>
+      <w:r>
+        <w:t>Yuhan</w:t>
+      </w:r>
+      <w:proofErr w:type="spellEnd"/>
+      <w:r>
+        <w:t xml:space="preserve"> Dai</w:t>
       </w:r>
     </w:p>
     <w:p/>
@@ -30,7 +38,7 @@
     </w:p>
     <w:p>
       <w:pPr>
-        <w:pStyle w:val="ListParagraph"/>
+        <w:pStyle w:val="a3"/>
         <w:numPr>
           <w:ilvl w:val="0"/>
           <w:numId w:val="2"/>
@@ -42,7 +50,7 @@
     </w:p>
     <w:p>
       <w:pPr>
-        <w:pStyle w:val="ListParagraph"/>
+        <w:pStyle w:val="a3"/>
         <w:numPr>
           <w:ilvl w:val="0"/>
           <w:numId w:val="2"/>
@@ -60,7 +68,7 @@
     </w:p>
     <w:p>
       <w:pPr>
-        <w:pStyle w:val="ListParagraph"/>
+        <w:pStyle w:val="a3"/>
         <w:numPr>
           <w:ilvl w:val="0"/>
           <w:numId w:val="2"/>
@@ -72,7 +80,7 @@
     </w:p>
     <w:p>
       <w:pPr>
-        <w:pStyle w:val="ListParagraph"/>
+        <w:pStyle w:val="a3"/>
         <w:numPr>
           <w:ilvl w:val="0"/>
           <w:numId w:val="2"/>
@@ -84,7 +92,7 @@
     </w:p>
     <w:p>
       <w:pPr>
-        <w:pStyle w:val="ListParagraph"/>
+        <w:pStyle w:val="a3"/>
         <w:numPr>
           <w:ilvl w:val="0"/>
           <w:numId w:val="2"/>
@@ -96,7 +104,7 @@
     </w:p>
     <w:p>
       <w:pPr>
-        <w:pStyle w:val="ListParagraph"/>
+        <w:pStyle w:val="a3"/>
         <w:numPr>
           <w:ilvl w:val="0"/>
           <w:numId w:val="2"/>
@@ -108,7 +116,7 @@
     </w:p>
     <w:p>
       <w:pPr>
-        <w:pStyle w:val="ListParagraph"/>
+        <w:pStyle w:val="a3"/>
         <w:numPr>
           <w:ilvl w:val="0"/>
           <w:numId w:val="2"/>
@@ -126,7 +134,7 @@
     </w:p>
     <w:p>
       <w:pPr>
-        <w:pStyle w:val="ListParagraph"/>
+        <w:pStyle w:val="a3"/>
         <w:numPr>
           <w:ilvl w:val="0"/>
           <w:numId w:val="2"/>
@@ -138,7 +146,7 @@
     </w:p>
     <w:p>
       <w:pPr>
-        <w:pStyle w:val="ListParagraph"/>
+        <w:pStyle w:val="a3"/>
       </w:pPr>
     </w:p>
     <w:p>
@@ -148,7 +156,7 @@
     </w:p>
     <w:p>
       <w:pPr>
-        <w:pStyle w:val="ListParagraph"/>
+        <w:pStyle w:val="a3"/>
         <w:numPr>
           <w:ilvl w:val="0"/>
           <w:numId w:val="4"/>
@@ -160,7 +168,7 @@
     </w:p>
     <w:p>
       <w:pPr>
-        <w:pStyle w:val="ListParagraph"/>
+        <w:pStyle w:val="a3"/>
         <w:numPr>
           <w:ilvl w:val="0"/>
           <w:numId w:val="4"/>
@@ -172,7 +180,7 @@
     </w:p>
     <w:p>
       <w:pPr>
-        <w:pStyle w:val="ListParagraph"/>
+        <w:pStyle w:val="a3"/>
       </w:pPr>
     </w:p>
     <w:p>
@@ -182,79 +190,151 @@
     </w:p>
     <w:p>
       <w:pPr>
-        <w:pStyle w:val="ListParagraph"/>
+        <w:pStyle w:val="a3"/>
         <w:numPr>
           <w:ilvl w:val="0"/>
           <w:numId w:val="3"/>
         </w:numPr>
       </w:pPr>
       <w:r>
-        <w:t xml:space="preserve">You may need a reset switch (you could probably find it in </w:t>
+        <w:t>You may need a reset switch (you could probably find it in StartingPoint.sch)</w:t>
+      </w:r>
+    </w:p>
+    <w:p>
+      <w:pPr>
+        <w:pStyle w:val="a3"/>
+        <w:numPr>
+          <w:ilvl w:val="0"/>
+          <w:numId w:val="3"/>
+        </w:numPr>
+      </w:pPr>
+      <w:r>
+        <w:t xml:space="preserve">Probably need to use the MOSFET we built from lab4 </w:t>
+      </w:r>
+    </w:p>
+    <w:p>
+      <w:pPr>
+        <w:pStyle w:val="a3"/>
+      </w:pPr>
+    </w:p>
+    <w:p>
+      <w:r>
+        <w:t>Our questions:</w:t>
+      </w:r>
+    </w:p>
+    <w:p>
+      <w:pPr>
+        <w:pStyle w:val="a3"/>
+        <w:numPr>
+          <w:ilvl w:val="0"/>
+          <w:numId w:val="5"/>
+        </w:numPr>
+      </w:pPr>
+      <w:r>
+        <w:t>How many capacitors should we use to control the micro-controller voltage?</w:t>
+      </w:r>
+    </w:p>
+    <w:p>
+      <w:pPr>
+        <w:pStyle w:val="a3"/>
+        <w:numPr>
+          <w:ilvl w:val="0"/>
+          <w:numId w:val="5"/>
+        </w:numPr>
+      </w:pPr>
+      <w:r>
+        <w:t xml:space="preserve">How to decide when to put the resistor </w:t>
+      </w:r>
+      <w:r>
+        <w:t>at places such as TST on micro-controller?</w:t>
+      </w:r>
+    </w:p>
+    <w:p>
+      <w:pPr>
+        <w:pStyle w:val="a3"/>
+        <w:numPr>
+          <w:ilvl w:val="0"/>
+          <w:numId w:val="5"/>
+        </w:numPr>
+      </w:pPr>
+      <w:r>
+        <w:t xml:space="preserve">Should the Value attribute in </w:t>
       </w:r>
       <w:proofErr w:type="spellStart"/>
       <w:r>
-        <w:t>StartingPoint.sch</w:t>
+        <w:t>tDocu</w:t>
       </w:r>
       <w:proofErr w:type="spellEnd"/>
       <w:r>
-        <w:t>)</w:t>
-      </w:r>
-    </w:p>
-    <w:p>
-      <w:pPr>
-        <w:pStyle w:val="ListParagraph"/>
-        <w:numPr>
-          <w:ilvl w:val="0"/>
-          <w:numId w:val="3"/>
-        </w:numPr>
-      </w:pPr>
-      <w:r>
-        <w:t xml:space="preserve">Probably need to use the MOSFET we built from lab4 </w:t>
-      </w:r>
-    </w:p>
-    <w:p>
-      <w:pPr>
-        <w:pStyle w:val="ListParagraph"/>
-      </w:pPr>
-    </w:p>
-    <w:p>
-      <w:r>
-        <w:t>Our questions:</w:t>
-      </w:r>
-    </w:p>
-    <w:p>
-      <w:pPr>
-        <w:pStyle w:val="ListParagraph"/>
-        <w:numPr>
-          <w:ilvl w:val="0"/>
-          <w:numId w:val="5"/>
-        </w:numPr>
-      </w:pPr>
-      <w:r>
-        <w:t>How many capacitors should we use to control the micro-controller voltage?</w:t>
-      </w:r>
-    </w:p>
-    <w:p>
-      <w:pPr>
-        <w:pStyle w:val="ListParagraph"/>
-        <w:numPr>
-          <w:ilvl w:val="0"/>
-          <w:numId w:val="5"/>
-        </w:numPr>
-      </w:pPr>
-      <w:r>
-        <w:t xml:space="preserve">How to decide when to put the resistor </w:t>
-      </w:r>
-      <w:r>
-        <w:t>at places such as TST on micro-controller?</w:t>
-      </w:r>
-    </w:p>
-    <w:p>
-      <w:pPr>
-        <w:pStyle w:val="ListParagraph"/>
-        <w:numPr>
-          <w:ilvl w:val="0"/>
-          <w:numId w:val="5"/>
+        <w:t xml:space="preserve"> or </w:t>
+      </w:r>
+      <w:proofErr w:type="spellStart"/>
+      <w:r>
+        <w:t>tValue</w:t>
+      </w:r>
+      <w:proofErr w:type="spellEnd"/>
+      <w:r>
+        <w:t>?</w:t>
+      </w:r>
+    </w:p>
+    <w:p/>
+    <w:p>
+      <w:r>
+        <w:t>Pad</w:t>
+      </w:r>
+      <w:r>
+        <w:t>s</w:t>
+      </w:r>
+      <w:r>
+        <w:t xml:space="preserve"> and Silkscreen:</w:t>
+      </w:r>
+    </w:p>
+    <w:p>
+      <w:pPr>
+        <w:pStyle w:val="a3"/>
+        <w:numPr>
+          <w:ilvl w:val="0"/>
+          <w:numId w:val="8"/>
+        </w:numPr>
+      </w:pPr>
+      <w:r>
+        <w:t xml:space="preserve">Maybe make the pad wider </w:t>
+      </w:r>
+    </w:p>
+    <w:p>
+      <w:pPr>
+        <w:pStyle w:val="a3"/>
+        <w:numPr>
+          <w:ilvl w:val="0"/>
+          <w:numId w:val="8"/>
+        </w:numPr>
+      </w:pPr>
+      <w:r>
+        <w:t xml:space="preserve">Should use </w:t>
+      </w:r>
+      <w:proofErr w:type="spellStart"/>
+      <w:r>
+        <w:t>tDocu</w:t>
+      </w:r>
+      <w:proofErr w:type="spellEnd"/>
+      <w:r>
+        <w:t xml:space="preserve"> wiring the outline and </w:t>
+      </w:r>
+      <w:proofErr w:type="spellStart"/>
+      <w:r>
+        <w:t>tPlate</w:t>
+      </w:r>
+      <w:proofErr w:type="spellEnd"/>
+      <w:r>
+        <w:t xml:space="preserve"> for marking position? (check the prebuild ones for reference)</w:t>
+      </w:r>
+    </w:p>
+    <w:p>
+      <w:pPr>
+        <w:pStyle w:val="a3"/>
+        <w:numPr>
+          <w:ilvl w:val="0"/>
+          <w:numId w:val="8"/>
         </w:numPr>
       </w:pPr>
       <w:r>
@@ -277,92 +357,9 @@
         <w:t>?</w:t>
       </w:r>
     </w:p>
-    <w:p/>
-    <w:p>
-      <w:r>
-        <w:t>Pad</w:t>
-      </w:r>
-      <w:r>
-        <w:t>s</w:t>
-      </w:r>
-      <w:r>
-        <w:t xml:space="preserve"> and </w:t>
-      </w:r>
-      <w:r>
-        <w:t>Silkscreen:</w:t>
-      </w:r>
-    </w:p>
-    <w:p>
-      <w:pPr>
-        <w:pStyle w:val="ListParagraph"/>
-        <w:numPr>
-          <w:ilvl w:val="0"/>
-          <w:numId w:val="8"/>
-        </w:numPr>
-      </w:pPr>
-      <w:r>
-        <w:t xml:space="preserve">Maybe make the pad wider </w:t>
-      </w:r>
-    </w:p>
-    <w:p>
-      <w:pPr>
-        <w:pStyle w:val="ListParagraph"/>
-        <w:numPr>
-          <w:ilvl w:val="0"/>
-          <w:numId w:val="8"/>
-        </w:numPr>
-      </w:pPr>
-      <w:r>
-        <w:t xml:space="preserve">Should use </w:t>
-      </w:r>
-      <w:proofErr w:type="spellStart"/>
-      <w:r>
-        <w:t>tDocu</w:t>
-      </w:r>
-      <w:proofErr w:type="spellEnd"/>
-      <w:r>
-        <w:t xml:space="preserve"> wiring the outline and </w:t>
-      </w:r>
-      <w:proofErr w:type="spellStart"/>
-      <w:r>
-        <w:t>tPlate</w:t>
-      </w:r>
-      <w:proofErr w:type="spellEnd"/>
-      <w:r>
-        <w:t xml:space="preserve"> for marking position? (check the prebuild ones for reference)</w:t>
-      </w:r>
-    </w:p>
-    <w:p>
-      <w:pPr>
-        <w:pStyle w:val="ListParagraph"/>
-        <w:numPr>
-          <w:ilvl w:val="0"/>
-          <w:numId w:val="8"/>
-        </w:numPr>
-      </w:pPr>
-      <w:r>
-        <w:t xml:space="preserve">Should the Value attribute in </w:t>
-      </w:r>
-      <w:proofErr w:type="spellStart"/>
-      <w:r>
-        <w:t>tDocu</w:t>
-      </w:r>
-      <w:proofErr w:type="spellEnd"/>
-      <w:r>
-        <w:t xml:space="preserve"> or </w:t>
-      </w:r>
-      <w:proofErr w:type="spellStart"/>
-      <w:r>
-        <w:t>tValue</w:t>
-      </w:r>
-      <w:proofErr w:type="spellEnd"/>
-      <w:r>
-        <w:t>?</w:t>
-      </w:r>
-    </w:p>
-    <w:p>
-      <w:pPr>
-        <w:pStyle w:val="ListParagraph"/>
+    <w:p>
+      <w:pPr>
+        <w:pStyle w:val="a3"/>
         <w:numPr>
           <w:ilvl w:val="0"/>
           <w:numId w:val="8"/>
@@ -383,7 +380,7 @@
     </w:p>
     <w:p>
       <w:pPr>
-        <w:pStyle w:val="ListParagraph"/>
+        <w:pStyle w:val="a3"/>
         <w:numPr>
           <w:ilvl w:val="0"/>
           <w:numId w:val="9"/>
@@ -395,7 +392,7 @@
     </w:p>
     <w:p>
       <w:pPr>
-        <w:pStyle w:val="ListParagraph"/>
+        <w:pStyle w:val="a3"/>
         <w:numPr>
           <w:ilvl w:val="0"/>
           <w:numId w:val="9"/>
@@ -404,10 +401,10 @@
       <w:r>
         <w:t xml:space="preserve">Resistor values for LEDs seems too large, may cause the LED light to be weak (refer to: </w:t>
       </w:r>
-      <w:hyperlink r:id="rId5" w:history="1">
+      <w:hyperlink r:id="rId7" w:history="1">
         <w:r>
           <w:rPr>
-            <w:rStyle w:val="Hyperlink"/>
+            <w:rStyle w:val="a4"/>
           </w:rPr>
           <w:t>http://www.ohmslawcalculator.com/led-resistor-calculator</w:t>
         </w:r>
@@ -426,8 +423,46 @@
 </w:document>
 </file>
 
+<file path=word/endnotes.xml><?xml version="1.0" encoding="utf-8"?>
+<w:endnotes xmlns:ve="http://schemas.openxmlformats.org/markup-compatibility/2006" xmlns:o="urn:schemas-microsoft-com:office:office" xmlns:r="http://schemas.openxmlformats.org/officeDocument/2006/relationships" xmlns:m="http://schemas.openxmlformats.org/officeDocument/2006/math" xmlns:v="urn:schemas-microsoft-com:vml" xmlns:wp="http://schemas.openxmlformats.org/drawingml/2006/wordprocessingDrawing" xmlns:w10="urn:schemas-microsoft-com:office:word" xmlns:w="http://schemas.openxmlformats.org/wordprocessingml/2006/main" xmlns:wne="http://schemas.microsoft.com/office/word/2006/wordml">
+  <w:endnote w:type="separator" w:id="-1">
+    <w:p>
+      <w:r>
+        <w:separator/>
+      </w:r>
+    </w:p>
+  </w:endnote>
+  <w:endnote w:type="continuationSeparator" w:id="0">
+    <w:p>
+      <w:r>
+        <w:continuationSeparator/>
+      </w:r>
+    </w:p>
+  </w:endnote>
+</w:endnotes>
+</file>
+
+<file path=word/footnotes.xml><?xml version="1.0" encoding="utf-8"?>
+<w:footnotes xmlns:ve="http://schemas.openxmlformats.org/markup-compatibility/2006" xmlns:o="urn:schemas-microsoft-com:office:office" xmlns:r="http://schemas.openxmlformats.org/officeDocument/2006/relationships" xmlns:m="http://schemas.openxmlformats.org/officeDocument/2006/math" xmlns:v="urn:schemas-microsoft-com:vml" xmlns:wp="http://schemas.openxmlformats.org/drawingml/2006/wordprocessingDrawing" xmlns:w10="urn:schemas-microsoft-com:office:word" xmlns:w="http://schemas.openxmlformats.org/wordprocessingml/2006/main" xmlns:wne="http://schemas.microsoft.com/office/word/2006/wordml">
+  <w:footnote w:type="separator" w:id="-1">
+    <w:p>
+      <w:r>
+        <w:separator/>
+      </w:r>
+    </w:p>
+  </w:footnote>
+  <w:footnote w:type="continuationSeparator" w:id="0">
+    <w:p>
+      <w:r>
+        <w:continuationSeparator/>
+      </w:r>
+    </w:p>
+  </w:footnote>
+</w:footnotes>
+</file>
+
 <file path=word/numbering.xml><?xml version="1.0" encoding="utf-8"?>
-<w:numbering xmlns:wpc="http://schemas.microsoft.com/office/word/2010/wordprocessingCanvas" xmlns:mo="http://schemas.microsoft.com/office/mac/office/2008/main" xmlns:mc="http://schemas.openxmlformats.org/markup-compatibility/2006" xmlns:mv="urn:schemas-microsoft-com:mac:vml" xmlns:o="urn:schemas-microsoft-com:office:office" xmlns:r="http://schemas.openxmlformats.org/officeDocument/2006/relationships" xmlns:m="http://schemas.openxmlformats.org/officeDocument/2006/math" xmlns:v="urn:schemas-microsoft-com:vml" xmlns:wp14="http://schemas.microsoft.com/office/word/2010/wordprocessingDrawing" xmlns:wp="http://schemas.openxmlformats.org/drawingml/2006/wordprocessingDrawing" xmlns:w10="urn:schemas-microsoft-com:office:word" xmlns:w="http://schemas.openxmlformats.org/wordprocessingml/2006/main" xmlns:w14="http://schemas.microsoft.com/office/word/2010/wordml" xmlns:w15="http://schemas.microsoft.com/office/word/2012/wordml" xmlns:wpg="http://schemas.microsoft.com/office/word/2010/wordprocessingGroup" xmlns:wpi="http://schemas.microsoft.com/office/word/2010/wordprocessingInk" xmlns:wne="http://schemas.microsoft.com/office/word/2006/wordml" xmlns:wps="http://schemas.microsoft.com/office/word/2010/wordprocessingShape" mc:Ignorable="w14 w15 wp14">
+<w:numbering xmlns:ve="http://schemas.openxmlformats.org/markup-compatibility/2006" xmlns:o="urn:schemas-microsoft-com:office:office" xmlns:r="http://schemas.openxmlformats.org/officeDocument/2006/relationships" xmlns:m="http://schemas.openxmlformats.org/officeDocument/2006/math" xmlns:v="urn:schemas-microsoft-com:vml" xmlns:wp="http://schemas.openxmlformats.org/drawingml/2006/wordprocessingDrawing" xmlns:w10="urn:schemas-microsoft-com:office:word" xmlns:w="http://schemas.openxmlformats.org/wordprocessingml/2006/main" xmlns:wne="http://schemas.microsoft.com/office/word/2006/wordml">
   <w:abstractNum w:abstractNumId="0">
     <w:nsid w:val="021808A8"/>
     <w:multiLevelType w:val="hybridMultilevel"/>
@@ -1307,7 +1342,7 @@
 </file>
 
 <file path=word/styles.xml><?xml version="1.0" encoding="utf-8"?>
-<w:styles xmlns:mc="http://schemas.openxmlformats.org/markup-compatibility/2006" xmlns:r="http://schemas.openxmlformats.org/officeDocument/2006/relationships" xmlns:w="http://schemas.openxmlformats.org/wordprocessingml/2006/main" xmlns:w14="http://schemas.microsoft.com/office/word/2010/wordml" xmlns:w15="http://schemas.microsoft.com/office/word/2012/wordml" mc:Ignorable="w14 w15">
+<w:styles xmlns:r="http://schemas.openxmlformats.org/officeDocument/2006/relationships" xmlns:w="http://schemas.openxmlformats.org/wordprocessingml/2006/main">
   <w:docDefaults>
     <w:rPrDefault>
       <w:rPr>
@@ -1319,403 +1354,162 @@
     </w:rPrDefault>
     <w:pPrDefault/>
   </w:docDefaults>
-  <w:latentStyles w:defLockedState="0" w:defUIPriority="99" w:defSemiHidden="0" w:defUnhideWhenUsed="0" w:defQFormat="0" w:count="380">
-    <w:lsdException w:name="Normal" w:uiPriority="0" w:qFormat="1"/>
-    <w:lsdException w:name="heading 1" w:uiPriority="9" w:qFormat="1"/>
-    <w:lsdException w:name="heading 2" w:semiHidden="1" w:uiPriority="9" w:unhideWhenUsed="1" w:qFormat="1"/>
-    <w:lsdException w:name="heading 3" w:semiHidden="1" w:uiPriority="9" w:unhideWhenUsed="1" w:qFormat="1"/>
-    <w:lsdException w:name="heading 4" w:semiHidden="1" w:uiPriority="9" w:unhideWhenUsed="1" w:qFormat="1"/>
-    <w:lsdException w:name="heading 5" w:semiHidden="1" w:uiPriority="9" w:unhideWhenUsed="1" w:qFormat="1"/>
-    <w:lsdException w:name="heading 6" w:semiHidden="1" w:uiPriority="9" w:unhideWhenUsed="1" w:qFormat="1"/>
-    <w:lsdException w:name="heading 7" w:semiHidden="1" w:uiPriority="9" w:unhideWhenUsed="1" w:qFormat="1"/>
-    <w:lsdException w:name="heading 8" w:semiHidden="1" w:uiPriority="9" w:unhideWhenUsed="1" w:qFormat="1"/>
-    <w:lsdException w:name="heading 9" w:semiHidden="1" w:uiPriority="9" w:unhideWhenUsed="1" w:qFormat="1"/>
-    <w:lsdException w:name="index 1" w:semiHidden="1" w:unhideWhenUsed="1"/>
-    <w:lsdException w:name="index 2" w:semiHidden="1" w:unhideWhenUsed="1"/>
-    <w:lsdException w:name="index 3" w:semiHidden="1" w:unhideWhenUsed="1"/>
-    <w:lsdException w:name="index 4" w:semiHidden="1" w:unhideWhenUsed="1"/>
-    <w:lsdException w:name="index 5" w:semiHidden="1" w:unhideWhenUsed="1"/>
-    <w:lsdException w:name="index 6" w:semiHidden="1" w:unhideWhenUsed="1"/>
-    <w:lsdException w:name="index 7" w:semiHidden="1" w:unhideWhenUsed="1"/>
-    <w:lsdException w:name="index 8" w:semiHidden="1" w:unhideWhenUsed="1"/>
-    <w:lsdException w:name="index 9" w:semiHidden="1" w:unhideWhenUsed="1"/>
-    <w:lsdException w:name="toc 1" w:semiHidden="1" w:uiPriority="39" w:unhideWhenUsed="1"/>
-    <w:lsdException w:name="toc 2" w:semiHidden="1" w:uiPriority="39" w:unhideWhenUsed="1"/>
-    <w:lsdException w:name="toc 3" w:semiHidden="1" w:uiPriority="39" w:unhideWhenUsed="1"/>
-    <w:lsdException w:name="toc 4" w:semiHidden="1" w:uiPriority="39" w:unhideWhenUsed="1"/>
-    <w:lsdException w:name="toc 5" w:semiHidden="1" w:uiPriority="39" w:unhideWhenUsed="1"/>
-    <w:lsdException w:name="toc 6" w:semiHidden="1" w:uiPriority="39" w:unhideWhenUsed="1"/>
-    <w:lsdException w:name="toc 7" w:semiHidden="1" w:uiPriority="39" w:unhideWhenUsed="1"/>
-    <w:lsdException w:name="toc 8" w:semiHidden="1" w:uiPriority="39" w:unhideWhenUsed="1"/>
-    <w:lsdException w:name="toc 9" w:semiHidden="1" w:uiPriority="39" w:unhideWhenUsed="1"/>
-    <w:lsdException w:name="Normal Indent" w:semiHidden="1" w:unhideWhenUsed="1"/>
-    <w:lsdException w:name="footnote text" w:semiHidden="1" w:unhideWhenUsed="1"/>
-    <w:lsdException w:name="annotation text" w:semiHidden="1" w:unhideWhenUsed="1"/>
-    <w:lsdException w:name="header" w:semiHidden="1" w:unhideWhenUsed="1"/>
-    <w:lsdException w:name="footer" w:semiHidden="1" w:unhideWhenUsed="1"/>
-    <w:lsdException w:name="index heading" w:semiHidden="1" w:unhideWhenUsed="1"/>
-    <w:lsdException w:name="caption" w:semiHidden="1" w:uiPriority="35" w:unhideWhenUsed="1" w:qFormat="1"/>
-    <w:lsdException w:name="table of figures" w:semiHidden="1" w:unhideWhenUsed="1"/>
-    <w:lsdException w:name="envelope address" w:semiHidden="1" w:unhideWhenUsed="1"/>
-    <w:lsdException w:name="envelope return" w:semiHidden="1" w:unhideWhenUsed="1"/>
-    <w:lsdException w:name="footnote reference" w:semiHidden="1" w:unhideWhenUsed="1"/>
-    <w:lsdException w:name="annotation reference" w:semiHidden="1" w:unhideWhenUsed="1"/>
-    <w:lsdException w:name="line number" w:semiHidden="1" w:unhideWhenUsed="1"/>
-    <w:lsdException w:name="page number" w:semiHidden="1" w:unhideWhenUsed="1"/>
-    <w:lsdException w:name="endnote reference" w:semiHidden="1" w:unhideWhenUsed="1"/>
-    <w:lsdException w:name="endnote text" w:semiHidden="1" w:unhideWhenUsed="1"/>
-    <w:lsdException w:name="table of authorities" w:semiHidden="1" w:unhideWhenUsed="1"/>
-    <w:lsdException w:name="macro" w:semiHidden="1" w:unhideWhenUsed="1"/>
-    <w:lsdException w:name="toa heading" w:semiHidden="1" w:unhideWhenUsed="1"/>
-    <w:lsdException w:name="List" w:semiHidden="1" w:unhideWhenUsed="1"/>
-    <w:lsdException w:name="List Bullet" w:semiHidden="1" w:unhideWhenUsed="1"/>
-    <w:lsdException w:name="List Number" w:semiHidden="1" w:unhideWhenUsed="1"/>
-    <w:lsdException w:name="List 2" w:semiHidden="1" w:unhideWhenUsed="1"/>
-    <w:lsdException w:name="List 3" w:semiHidden="1" w:unhideWhenUsed="1"/>
-    <w:lsdException w:name="List 4" w:semiHidden="1" w:unhideWhenUsed="1"/>
-    <w:lsdException w:name="List 5" w:semiHidden="1" w:unhideWhenUsed="1"/>
-    <w:lsdException w:name="List Bullet 2" w:semiHidden="1" w:unhideWhenUsed="1"/>
-    <w:lsdException w:name="List Bullet 3" w:semiHidden="1" w:unhideWhenUsed="1"/>
-    <w:lsdException w:name="List Bullet 4" w:semiHidden="1" w:unhideWhenUsed="1"/>
-    <w:lsdException w:name="List Bullet 5" w:semiHidden="1" w:unhideWhenUsed="1"/>
-    <w:lsdException w:name="List Number 2" w:semiHidden="1" w:unhideWhenUsed="1"/>
-    <w:lsdException w:name="List Number 3" w:semiHidden="1" w:unhideWhenUsed="1"/>
-    <w:lsdException w:name="List Number 4" w:semiHidden="1" w:unhideWhenUsed="1"/>
-    <w:lsdException w:name="List Number 5" w:semiHidden="1" w:unhideWhenUsed="1"/>
-    <w:lsdException w:name="Title" w:uiPriority="10" w:qFormat="1"/>
-    <w:lsdException w:name="Closing" w:semiHidden="1" w:unhideWhenUsed="1"/>
-    <w:lsdException w:name="Signature" w:semiHidden="1" w:unhideWhenUsed="1"/>
-    <w:lsdException w:name="Default Paragraph Font" w:semiHidden="1" w:uiPriority="1" w:unhideWhenUsed="1"/>
-    <w:lsdException w:name="Body Text" w:semiHidden="1" w:unhideWhenUsed="1"/>
-    <w:lsdException w:name="Body Text Indent" w:semiHidden="1" w:unhideWhenUsed="1"/>
-    <w:lsdException w:name="List Continue" w:semiHidden="1" w:unhideWhenUsed="1"/>
-    <w:lsdException w:name="List Continue 2" w:semiHidden="1" w:unhideWhenUsed="1"/>
-    <w:lsdException w:name="List Continue 3" w:semiHidden="1" w:unhideWhenUsed="1"/>
-    <w:lsdException w:name="List Continue 4" w:semiHidden="1" w:unhideWhenUsed="1"/>
-    <w:lsdException w:name="List Continue 5" w:semiHidden="1" w:unhideWhenUsed="1"/>
-    <w:lsdException w:name="Message Header" w:semiHidden="1" w:unhideWhenUsed="1"/>
-    <w:lsdException w:name="Subtitle" w:uiPriority="11" w:qFormat="1"/>
-    <w:lsdException w:name="Salutation" w:semiHidden="1" w:unhideWhenUsed="1"/>
-    <w:lsdException w:name="Date" w:semiHidden="1" w:unhideWhenUsed="1"/>
-    <w:lsdException w:name="Body Text First Indent" w:semiHidden="1" w:unhideWhenUsed="1"/>
-    <w:lsdException w:name="Body Text First Indent 2" w:semiHidden="1" w:unhideWhenUsed="1"/>
-    <w:lsdException w:name="Note Heading" w:semiHidden="1" w:unhideWhenUsed="1"/>
-    <w:lsdException w:name="Body Text 2" w:semiHidden="1" w:unhideWhenUsed="1"/>
-    <w:lsdException w:name="Body Text 3" w:semiHidden="1" w:unhideWhenUsed="1"/>
-    <w:lsdException w:name="Body Text Indent 2" w:semiHidden="1" w:unhideWhenUsed="1"/>
-    <w:lsdException w:name="Body Text Indent 3" w:semiHidden="1" w:unhideWhenUsed="1"/>
-    <w:lsdException w:name="Block Text" w:semiHidden="1" w:unhideWhenUsed="1"/>
-    <w:lsdException w:name="Hyperlink" w:semiHidden="1" w:unhideWhenUsed="1"/>
-    <w:lsdException w:name="FollowedHyperlink" w:semiHidden="1" w:unhideWhenUsed="1"/>
-    <w:lsdException w:name="Strong" w:uiPriority="22" w:qFormat="1"/>
-    <w:lsdException w:name="Emphasis" w:uiPriority="20" w:qFormat="1"/>
-    <w:lsdException w:name="Document Map" w:semiHidden="1" w:unhideWhenUsed="1"/>
-    <w:lsdException w:name="Plain Text" w:semiHidden="1" w:unhideWhenUsed="1"/>
-    <w:lsdException w:name="E-mail Signature" w:semiHidden="1" w:unhideWhenUsed="1"/>
-    <w:lsdException w:name="HTML Top of Form" w:semiHidden="1" w:unhideWhenUsed="1"/>
-    <w:lsdException w:name="HTML Bottom of Form" w:semiHidden="1" w:unhideWhenUsed="1"/>
-    <w:lsdException w:name="Normal (Web)" w:semiHidden="1" w:unhideWhenUsed="1"/>
-    <w:lsdException w:name="HTML Acronym" w:semiHidden="1" w:unhideWhenUsed="1"/>
-    <w:lsdException w:name="HTML Address" w:semiHidden="1" w:unhideWhenUsed="1"/>
-    <w:lsdException w:name="HTML Cite" w:semiHidden="1" w:unhideWhenUsed="1"/>
-    <w:lsdException w:name="HTML Code" w:semiHidden="1" w:unhideWhenUsed="1"/>
-    <w:lsdException w:name="HTML Definition" w:semiHidden="1" w:unhideWhenUsed="1"/>
-    <w:lsdException w:name="HTML Keyboard" w:semiHidden="1" w:unhideWhenUsed="1"/>
-    <w:lsdException w:name="HTML Preformatted" w:semiHidden="1" w:unhideWhenUsed="1"/>
-    <w:lsdException w:name="HTML Sample" w:semiHidden="1" w:unhideWhenUsed="1"/>
-    <w:lsdException w:name="HTML Typewriter" w:semiHidden="1" w:unhideWhenUsed="1"/>
-    <w:lsdException w:name="HTML Variable" w:semiHidden="1" w:unhideWhenUsed="1"/>
-    <w:lsdException w:name="Normal Table" w:semiHidden="1" w:unhideWhenUsed="1"/>
-    <w:lsdException w:name="annotation subject" w:semiHidden="1" w:unhideWhenUsed="1"/>
-    <w:lsdException w:name="No List" w:semiHidden="1" w:unhideWhenUsed="1"/>
-    <w:lsdException w:name="Outline List 1" w:semiHidden="1" w:unhideWhenUsed="1"/>
-    <w:lsdException w:name="Outline List 2" w:semiHidden="1" w:unhideWhenUsed="1"/>
-    <w:lsdException w:name="Outline List 3" w:semiHidden="1" w:unhideWhenUsed="1"/>
-    <w:lsdException w:name="Table Simple 1" w:semiHidden="1" w:unhideWhenUsed="1"/>
-    <w:lsdException w:name="Table Simple 2" w:semiHidden="1" w:unhideWhenUsed="1"/>
-    <w:lsdException w:name="Table Simple 3" w:semiHidden="1" w:unhideWhenUsed="1"/>
-    <w:lsdException w:name="Table Classic 1" w:semiHidden="1" w:unhideWhenUsed="1"/>
-    <w:lsdException w:name="Table Classic 2" w:semiHidden="1" w:unhideWhenUsed="1"/>
-    <w:lsdException w:name="Table Classic 3" w:semiHidden="1" w:unhideWhenUsed="1"/>
-    <w:lsdException w:name="Table Classic 4" w:semiHidden="1" w:unhideWhenUsed="1"/>
-    <w:lsdException w:name="Table Colorful 1" w:semiHidden="1" w:unhideWhenUsed="1"/>
-    <w:lsdException w:name="Table Colorful 2" w:semiHidden="1" w:unhideWhenUsed="1"/>
-    <w:lsdException w:name="Table Colorful 3" w:semiHidden="1" w:unhideWhenUsed="1"/>
-    <w:lsdException w:name="Table Columns 1" w:semiHidden="1" w:unhideWhenUsed="1"/>
-    <w:lsdException w:name="Table Columns 2" w:semiHidden="1" w:unhideWhenUsed="1"/>
-    <w:lsdException w:name="Table Columns 3" w:semiHidden="1" w:unhideWhenUsed="1"/>
-    <w:lsdException w:name="Table Columns 4" w:semiHidden="1" w:unhideWhenUsed="1"/>
-    <w:lsdException w:name="Table Columns 5" w:semiHidden="1" w:unhideWhenUsed="1"/>
-    <w:lsdException w:name="Table Grid 1" w:semiHidden="1" w:unhideWhenUsed="1"/>
-    <w:lsdException w:name="Table Grid 2" w:semiHidden="1" w:unhideWhenUsed="1"/>
-    <w:lsdException w:name="Table Grid 3" w:semiHidden="1" w:unhideWhenUsed="1"/>
-    <w:lsdException w:name="Table Grid 4" w:semiHidden="1" w:unhideWhenUsed="1"/>
-    <w:lsdException w:name="Table Grid 5" w:semiHidden="1" w:unhideWhenUsed="1"/>
-    <w:lsdException w:name="Table Grid 6" w:semiHidden="1" w:unhideWhenUsed="1"/>
-    <w:lsdException w:name="Table Grid 7" w:semiHidden="1" w:unhideWhenUsed="1"/>
-    <w:lsdException w:name="Table Grid 8" w:semiHidden="1" w:unhideWhenUsed="1"/>
-    <w:lsdException w:name="Table List 1" w:semiHidden="1" w:unhideWhenUsed="1"/>
-    <w:lsdException w:name="Table List 2" w:semiHidden="1" w:unhideWhenUsed="1"/>
-    <w:lsdException w:name="Table List 3" w:semiHidden="1" w:unhideWhenUsed="1"/>
-    <w:lsdException w:name="Table List 4" w:semiHidden="1" w:unhideWhenUsed="1"/>
-    <w:lsdException w:name="Table List 5" w:semiHidden="1" w:unhideWhenUsed="1"/>
-    <w:lsdException w:name="Table List 6" w:semiHidden="1" w:unhideWhenUsed="1"/>
-    <w:lsdException w:name="Table List 7" w:semiHidden="1" w:unhideWhenUsed="1"/>
-    <w:lsdException w:name="Table List 8" w:semiHidden="1" w:unhideWhenUsed="1"/>
-    <w:lsdException w:name="Table 3D effects 1" w:semiHidden="1" w:unhideWhenUsed="1"/>
-    <w:lsdException w:name="Table 3D effects 2" w:semiHidden="1" w:unhideWhenUsed="1"/>
-    <w:lsdException w:name="Table 3D effects 3" w:semiHidden="1" w:unhideWhenUsed="1"/>
-    <w:lsdException w:name="Table Contemporary" w:semiHidden="1" w:unhideWhenUsed="1"/>
-    <w:lsdException w:name="Table Elegant" w:semiHidden="1" w:unhideWhenUsed="1"/>
-    <w:lsdException w:name="Table Professional" w:semiHidden="1" w:unhideWhenUsed="1"/>
-    <w:lsdException w:name="Table Subtle 1" w:semiHidden="1" w:unhideWhenUsed="1"/>
-    <w:lsdException w:name="Table Subtle 2" w:semiHidden="1" w:unhideWhenUsed="1"/>
-    <w:lsdException w:name="Table Web 1" w:semiHidden="1" w:unhideWhenUsed="1"/>
-    <w:lsdException w:name="Table Web 2" w:semiHidden="1" w:unhideWhenUsed="1"/>
-    <w:lsdException w:name="Table Web 3" w:semiHidden="1" w:unhideWhenUsed="1"/>
-    <w:lsdException w:name="Balloon Text" w:semiHidden="1" w:unhideWhenUsed="1"/>
-    <w:lsdException w:name="Table Grid" w:uiPriority="39"/>
-    <w:lsdException w:name="Table Theme" w:semiHidden="1" w:unhideWhenUsed="1"/>
-    <w:lsdException w:name="Note Level 1" w:semiHidden="1" w:unhideWhenUsed="1"/>
-    <w:lsdException w:name="Note Level 2" w:semiHidden="1" w:unhideWhenUsed="1"/>
-    <w:lsdException w:name="Note Level 3" w:semiHidden="1" w:unhideWhenUsed="1"/>
-    <w:lsdException w:name="Note Level 4" w:semiHidden="1" w:unhideWhenUsed="1"/>
-    <w:lsdException w:name="Note Level 5" w:semiHidden="1" w:unhideWhenUsed="1"/>
-    <w:lsdException w:name="Note Level 6" w:semiHidden="1" w:unhideWhenUsed="1"/>
-    <w:lsdException w:name="Note Level 7" w:semiHidden="1" w:unhideWhenUsed="1"/>
-    <w:lsdException w:name="Note Level 8" w:semiHidden="1" w:unhideWhenUsed="1"/>
-    <w:lsdException w:name="Note Level 9" w:semiHidden="1" w:unhideWhenUsed="1"/>
-    <w:lsdException w:name="Placeholder Text" w:semiHidden="1"/>
-    <w:lsdException w:name="No Spacing" w:uiPriority="1" w:qFormat="1"/>
-    <w:lsdException w:name="Light Shading" w:uiPriority="60"/>
-    <w:lsdException w:name="Light List" w:uiPriority="61"/>
-    <w:lsdException w:name="Light Grid" w:uiPriority="62"/>
-    <w:lsdException w:name="Medium Shading 1" w:uiPriority="63"/>
-    <w:lsdException w:name="Medium Shading 2" w:uiPriority="64"/>
-    <w:lsdException w:name="Medium List 1" w:uiPriority="65"/>
-    <w:lsdException w:name="Medium List 2" w:uiPriority="66"/>
-    <w:lsdException w:name="Medium Grid 1" w:uiPriority="67"/>
-    <w:lsdException w:name="Medium Grid 2" w:uiPriority="68"/>
-    <w:lsdException w:name="Medium Grid 3" w:uiPriority="69"/>
-    <w:lsdException w:name="Dark List" w:uiPriority="70"/>
-    <w:lsdException w:name="Colorful Shading" w:uiPriority="71"/>
-    <w:lsdException w:name="Colorful List" w:uiPriority="72"/>
-    <w:lsdException w:name="Colorful Grid" w:uiPriority="73"/>
-    <w:lsdException w:name="Light Shading Accent 1" w:uiPriority="60"/>
-    <w:lsdException w:name="Light List Accent 1" w:uiPriority="61"/>
-    <w:lsdException w:name="Light Grid Accent 1" w:uiPriority="62"/>
-    <w:lsdException w:name="Medium Shading 1 Accent 1" w:uiPriority="63"/>
-    <w:lsdException w:name="Medium Shading 2 Accent 1" w:uiPriority="64"/>
-    <w:lsdException w:name="Medium List 1 Accent 1" w:uiPriority="65"/>
-    <w:lsdException w:name="Revision" w:semiHidden="1"/>
-    <w:lsdException w:name="List Paragraph" w:uiPriority="34" w:qFormat="1"/>
-    <w:lsdException w:name="Quote" w:uiPriority="29" w:qFormat="1"/>
-    <w:lsdException w:name="Intense Quote" w:uiPriority="30" w:qFormat="1"/>
-    <w:lsdException w:name="Medium List 2 Accent 1" w:uiPriority="66"/>
-    <w:lsdException w:name="Medium Grid 1 Accent 1" w:uiPriority="67"/>
-    <w:lsdException w:name="Medium Grid 2 Accent 1" w:uiPriority="68"/>
-    <w:lsdException w:name="Medium Grid 3 Accent 1" w:uiPriority="69"/>
-    <w:lsdException w:name="Dark List Accent 1" w:uiPriority="70"/>
-    <w:lsdException w:name="Colorful Shading Accent 1" w:uiPriority="71"/>
-    <w:lsdException w:name="Colorful List Accent 1" w:uiPriority="72"/>
-    <w:lsdException w:name="Colorful Grid Accent 1" w:uiPriority="73"/>
-    <w:lsdException w:name="Light Shading Accent 2" w:uiPriority="60"/>
-    <w:lsdException w:name="Light List Accent 2" w:uiPriority="61"/>
-    <w:lsdException w:name="Light Grid Accent 2" w:uiPriority="62"/>
-    <w:lsdException w:name="Medium Shading 1 Accent 2" w:uiPriority="63"/>
-    <w:lsdException w:name="Medium Shading 2 Accent 2" w:uiPriority="64"/>
-    <w:lsdException w:name="Medium List 1 Accent 2" w:uiPriority="65"/>
-    <w:lsdException w:name="Medium List 2 Accent 2" w:uiPriority="66"/>
-    <w:lsdException w:name="Medium Grid 1 Accent 2" w:uiPriority="67"/>
-    <w:lsdException w:name="Medium Grid 2 Accent 2" w:uiPriority="68"/>
-    <w:lsdException w:name="Medium Grid 3 Accent 2" w:uiPriority="69"/>
-    <w:lsdException w:name="Dark List Accent 2" w:uiPriority="70"/>
-    <w:lsdException w:name="Colorful Shading Accent 2" w:uiPriority="71"/>
-    <w:lsdException w:name="Colorful List Accent 2" w:uiPriority="72"/>
-    <w:lsdException w:name="Colorful Grid Accent 2" w:uiPriority="73"/>
-    <w:lsdException w:name="Light Shading Accent 3" w:uiPriority="60"/>
-    <w:lsdException w:name="Light List Accent 3" w:uiPriority="61"/>
-    <w:lsdException w:name="Light Grid Accent 3" w:uiPriority="62"/>
-    <w:lsdException w:name="Medium Shading 1 Accent 3" w:uiPriority="63"/>
-    <w:lsdException w:name="Medium Shading 2 Accent 3" w:uiPriority="64"/>
-    <w:lsdException w:name="Medium List 1 Accent 3" w:uiPriority="65"/>
-    <w:lsdException w:name="Medium List 2 Accent 3" w:uiPriority="66"/>
-    <w:lsdException w:name="Medium Grid 1 Accent 3" w:uiPriority="67"/>
-    <w:lsdException w:name="Medium Grid 2 Accent 3" w:uiPriority="68"/>
-    <w:lsdException w:name="Medium Grid 3 Accent 3" w:uiPriority="69"/>
-    <w:lsdException w:name="Dark List Accent 3" w:uiPriority="70"/>
-    <w:lsdException w:name="Colorful Shading Accent 3" w:uiPriority="71"/>
-    <w:lsdException w:name="Colorful List Accent 3" w:uiPriority="72"/>
-    <w:lsdException w:name="Colorful Grid Accent 3" w:uiPriority="73"/>
-    <w:lsdException w:name="Light Shading Accent 4" w:uiPriority="60"/>
-    <w:lsdException w:name="Light List Accent 4" w:uiPriority="61"/>
-    <w:lsdException w:name="Light Grid Accent 4" w:uiPriority="62"/>
-    <w:lsdException w:name="Medium Shading 1 Accent 4" w:uiPriority="63"/>
-    <w:lsdException w:name="Medium Shading 2 Accent 4" w:uiPriority="64"/>
-    <w:lsdException w:name="Medium List 1 Accent 4" w:uiPriority="65"/>
-    <w:lsdException w:name="Medium List 2 Accent 4" w:uiPriority="66"/>
-    <w:lsdException w:name="Medium Grid 1 Accent 4" w:uiPriority="67"/>
-    <w:lsdException w:name="Medium Grid 2 Accent 4" w:uiPriority="68"/>
-    <w:lsdException w:name="Medium Grid 3 Accent 4" w:uiPriority="69"/>
-    <w:lsdException w:name="Dark List Accent 4" w:uiPriority="70"/>
-    <w:lsdException w:name="Colorful Shading Accent 4" w:uiPriority="71"/>
-    <w:lsdException w:name="Colorful List Accent 4" w:uiPriority="72"/>
-    <w:lsdException w:name="Colorful Grid Accent 4" w:uiPriority="73"/>
-    <w:lsdException w:name="Light Shading Accent 5" w:uiPriority="60"/>
-    <w:lsdException w:name="Light List Accent 5" w:uiPriority="61"/>
-    <w:lsdException w:name="Light Grid Accent 5" w:uiPriority="62"/>
-    <w:lsdException w:name="Medium Shading 1 Accent 5" w:uiPriority="63"/>
-    <w:lsdException w:name="Medium Shading 2 Accent 5" w:uiPriority="64"/>
-    <w:lsdException w:name="Medium List 1 Accent 5" w:uiPriority="65"/>
-    <w:lsdException w:name="Medium List 2 Accent 5" w:uiPriority="66"/>
-    <w:lsdException w:name="Medium Grid 1 Accent 5" w:uiPriority="67"/>
-    <w:lsdException w:name="Medium Grid 2 Accent 5" w:uiPriority="68"/>
-    <w:lsdException w:name="Medium Grid 3 Accent 5" w:uiPriority="69"/>
-    <w:lsdException w:name="Dark List Accent 5" w:uiPriority="70"/>
-    <w:lsdException w:name="Colorful Shading Accent 5" w:uiPriority="71"/>
-    <w:lsdException w:name="Colorful List Accent 5" w:uiPriority="72"/>
-    <w:lsdException w:name="Colorful Grid Accent 5" w:uiPriority="73"/>
-    <w:lsdException w:name="Light Shading Accent 6" w:uiPriority="60"/>
-    <w:lsdException w:name="Light List Accent 6" w:uiPriority="61"/>
-    <w:lsdException w:name="Light Grid Accent 6" w:uiPriority="62"/>
-    <w:lsdException w:name="Medium Shading 1 Accent 6" w:uiPriority="63"/>
-    <w:lsdException w:name="Medium Shading 2 Accent 6" w:uiPriority="64"/>
-    <w:lsdException w:name="Medium List 1 Accent 6" w:uiPriority="65"/>
-    <w:lsdException w:name="Medium List 2 Accent 6" w:uiPriority="66"/>
-    <w:lsdException w:name="Medium Grid 1 Accent 6" w:uiPriority="67"/>
-    <w:lsdException w:name="Medium Grid 2 Accent 6" w:uiPriority="68"/>
-    <w:lsdException w:name="Medium Grid 3 Accent 6" w:uiPriority="69"/>
-    <w:lsdException w:name="Dark List Accent 6" w:uiPriority="70"/>
-    <w:lsdException w:name="Colorful Shading Accent 6" w:uiPriority="71"/>
-    <w:lsdException w:name="Colorful List Accent 6" w:uiPriority="72"/>
-    <w:lsdException w:name="Colorful Grid Accent 6" w:uiPriority="73"/>
-    <w:lsdException w:name="Subtle Emphasis" w:uiPriority="19" w:qFormat="1"/>
-    <w:lsdException w:name="Intense Emphasis" w:uiPriority="21" w:qFormat="1"/>
-    <w:lsdException w:name="Subtle Reference" w:uiPriority="31" w:qFormat="1"/>
-    <w:lsdException w:name="Intense Reference" w:uiPriority="32" w:qFormat="1"/>
-    <w:lsdException w:name="Book Title" w:uiPriority="33" w:qFormat="1"/>
-    <w:lsdException w:name="Bibliography" w:semiHidden="1" w:uiPriority="37" w:unhideWhenUsed="1"/>
-    <w:lsdException w:name="TOC Heading" w:semiHidden="1" w:uiPriority="39" w:unhideWhenUsed="1" w:qFormat="1"/>
-    <w:lsdException w:name="Plain Table 1" w:uiPriority="41"/>
-    <w:lsdException w:name="Plain Table 2" w:uiPriority="42"/>
-    <w:lsdException w:name="Plain Table 3" w:uiPriority="43"/>
-    <w:lsdException w:name="Plain Table 4" w:uiPriority="44"/>
-    <w:lsdException w:name="Plain Table 5" w:uiPriority="45"/>
-    <w:lsdException w:name="Grid Table Light" w:uiPriority="40"/>
-    <w:lsdException w:name="Grid Table 1 Light" w:uiPriority="46"/>
-    <w:lsdException w:name="Grid Table 2" w:uiPriority="47"/>
-    <w:lsdException w:name="Grid Table 3" w:uiPriority="48"/>
-    <w:lsdException w:name="Grid Table 4" w:uiPriority="49"/>
-    <w:lsdException w:name="Grid Table 5 Dark" w:uiPriority="50"/>
-    <w:lsdException w:name="Grid Table 6 Colorful" w:uiPriority="51"/>
-    <w:lsdException w:name="Grid Table 7 Colorful" w:uiPriority="52"/>
-    <w:lsdException w:name="Grid Table 1 Light Accent 1" w:uiPriority="46"/>
-    <w:lsdException w:name="Grid Table 2 Accent 1" w:uiPriority="47"/>
-    <w:lsdException w:name="Grid Table 3 Accent 1" w:uiPriority="48"/>
-    <w:lsdException w:name="Grid Table 4 Accent 1" w:uiPriority="49"/>
-    <w:lsdException w:name="Grid Table 5 Dark Accent 1" w:uiPriority="50"/>
-    <w:lsdException w:name="Grid Table 6 Colorful Accent 1" w:uiPriority="51"/>
-    <w:lsdException w:name="Grid Table 7 Colorful Accent 1" w:uiPriority="52"/>
-    <w:lsdException w:name="Grid Table 1 Light Accent 2" w:uiPriority="46"/>
-    <w:lsdException w:name="Grid Table 2 Accent 2" w:uiPriority="47"/>
-    <w:lsdException w:name="Grid Table 3 Accent 2" w:uiPriority="48"/>
-    <w:lsdException w:name="Grid Table 4 Accent 2" w:uiPriority="49"/>
-    <w:lsdException w:name="Grid Table 5 Dark Accent 2" w:uiPriority="50"/>
-    <w:lsdException w:name="Grid Table 6 Colorful Accent 2" w:uiPriority="51"/>
-    <w:lsdException w:name="Grid Table 7 Colorful Accent 2" w:uiPriority="52"/>
-    <w:lsdException w:name="Grid Table 1 Light Accent 3" w:uiPriority="46"/>
-    <w:lsdException w:name="Grid Table 2 Accent 3" w:uiPriority="47"/>
-    <w:lsdException w:name="Grid Table 3 Accent 3" w:uiPriority="48"/>
-    <w:lsdException w:name="Grid Table 4 Accent 3" w:uiPriority="49"/>
-    <w:lsdException w:name="Grid Table 5 Dark Accent 3" w:uiPriority="50"/>
-    <w:lsdException w:name="Grid Table 6 Colorful Accent 3" w:uiPriority="51"/>
-    <w:lsdException w:name="Grid Table 7 Colorful Accent 3" w:uiPriority="52"/>
-    <w:lsdException w:name="Grid Table 1 Light Accent 4" w:uiPriority="46"/>
-    <w:lsdException w:name="Grid Table 2 Accent 4" w:uiPriority="47"/>
-    <w:lsdException w:name="Grid Table 3 Accent 4" w:uiPriority="48"/>
-    <w:lsdException w:name="Grid Table 4 Accent 4" w:uiPriority="49"/>
-    <w:lsdException w:name="Grid Table 5 Dark Accent 4" w:uiPriority="50"/>
-    <w:lsdException w:name="Grid Table 6 Colorful Accent 4" w:uiPriority="51"/>
-    <w:lsdException w:name="Grid Table 7 Colorful Accent 4" w:uiPriority="52"/>
-    <w:lsdException w:name="Grid Table 1 Light Accent 5" w:uiPriority="46"/>
-    <w:lsdException w:name="Grid Table 2 Accent 5" w:uiPriority="47"/>
-    <w:lsdException w:name="Grid Table 3 Accent 5" w:uiPriority="48"/>
-    <w:lsdException w:name="Grid Table 4 Accent 5" w:uiPriority="49"/>
-    <w:lsdException w:name="Grid Table 5 Dark Accent 5" w:uiPriority="50"/>
-    <w:lsdException w:name="Grid Table 6 Colorful Accent 5" w:uiPriority="51"/>
-    <w:lsdException w:name="Grid Table 7 Colorful Accent 5" w:uiPriority="52"/>
-    <w:lsdException w:name="Grid Table 1 Light Accent 6" w:uiPriority="46"/>
-    <w:lsdException w:name="Grid Table 2 Accent 6" w:uiPriority="47"/>
-    <w:lsdException w:name="Grid Table 3 Accent 6" w:uiPriority="48"/>
-    <w:lsdException w:name="Grid Table 4 Accent 6" w:uiPriority="49"/>
-    <w:lsdException w:name="Grid Table 5 Dark Accent 6" w:uiPriority="50"/>
-    <w:lsdException w:name="Grid Table 6 Colorful Accent 6" w:uiPriority="51"/>
-    <w:lsdException w:name="Grid Table 7 Colorful Accent 6" w:uiPriority="52"/>
-    <w:lsdException w:name="List Table 1 Light" w:uiPriority="46"/>
-    <w:lsdException w:name="List Table 2" w:uiPriority="47"/>
-    <w:lsdException w:name="List Table 3" w:uiPriority="48"/>
-    <w:lsdException w:name="List Table 4" w:uiPriority="49"/>
-    <w:lsdException w:name="List Table 5 Dark" w:uiPriority="50"/>
-    <w:lsdException w:name="List Table 6 Colorful" w:uiPriority="51"/>
-    <w:lsdException w:name="List Table 7 Colorful" w:uiPriority="52"/>
-    <w:lsdException w:name="List Table 1 Light Accent 1" w:uiPriority="46"/>
-    <w:lsdException w:name="List Table 2 Accent 1" w:uiPriority="47"/>
-    <w:lsdException w:name="List Table 3 Accent 1" w:uiPriority="48"/>
-    <w:lsdException w:name="List Table 4 Accent 1" w:uiPriority="49"/>
-    <w:lsdException w:name="List Table 5 Dark Accent 1" w:uiPriority="50"/>
-    <w:lsdException w:name="List Table 6 Colorful Accent 1" w:uiPriority="51"/>
-    <w:lsdException w:name="List Table 7 Colorful Accent 1" w:uiPriority="52"/>
-    <w:lsdException w:name="List Table 1 Light Accent 2" w:uiPriority="46"/>
-    <w:lsdException w:name="List Table 2 Accent 2" w:uiPriority="47"/>
-    <w:lsdException w:name="List Table 3 Accent 2" w:uiPriority="48"/>
-    <w:lsdException w:name="List Table 4 Accent 2" w:uiPriority="49"/>
-    <w:lsdException w:name="List Table 5 Dark Accent 2" w:uiPriority="50"/>
-    <w:lsdException w:name="List Table 6 Colorful Accent 2" w:uiPriority="51"/>
-    <w:lsdException w:name="List Table 7 Colorful Accent 2" w:uiPriority="52"/>
-    <w:lsdException w:name="List Table 1 Light Accent 3" w:uiPriority="46"/>
-    <w:lsdException w:name="List Table 2 Accent 3" w:uiPriority="47"/>
-    <w:lsdException w:name="List Table 3 Accent 3" w:uiPriority="48"/>
-    <w:lsdException w:name="List Table 4 Accent 3" w:uiPriority="49"/>
-    <w:lsdException w:name="List Table 5 Dark Accent 3" w:uiPriority="50"/>
-    <w:lsdException w:name="List Table 6 Colorful Accent 3" w:uiPriority="51"/>
-    <w:lsdException w:name="List Table 7 Colorful Accent 3" w:uiPriority="52"/>
-    <w:lsdException w:name="List Table 1 Light Accent 4" w:uiPriority="46"/>
-    <w:lsdException w:name="List Table 2 Accent 4" w:uiPriority="47"/>
-    <w:lsdException w:name="List Table 3 Accent 4" w:uiPriority="48"/>
-    <w:lsdException w:name="List Table 4 Accent 4" w:uiPriority="49"/>
-    <w:lsdException w:name="List Table 5 Dark Accent 4" w:uiPriority="50"/>
-    <w:lsdException w:name="List Table 6 Colorful Accent 4" w:uiPriority="51"/>
-    <w:lsdException w:name="List Table 7 Colorful Accent 4" w:uiPriority="52"/>
-    <w:lsdException w:name="List Table 1 Light Accent 5" w:uiPriority="46"/>
-    <w:lsdException w:name="List Table 2 Accent 5" w:uiPriority="47"/>
-    <w:lsdException w:name="List Table 3 Accent 5" w:uiPriority="48"/>
-    <w:lsdException w:name="List Table 4 Accent 5" w:uiPriority="49"/>
-    <w:lsdException w:name="List Table 5 Dark Accent 5" w:uiPriority="50"/>
-    <w:lsdException w:name="List Table 6 Colorful Accent 5" w:uiPriority="51"/>
-    <w:lsdException w:name="List Table 7 Colorful Accent 5" w:uiPriority="52"/>
-    <w:lsdException w:name="List Table 1 Light Accent 6" w:uiPriority="46"/>
-    <w:lsdException w:name="List Table 2 Accent 6" w:uiPriority="47"/>
-    <w:lsdException w:name="List Table 3 Accent 6" w:uiPriority="48"/>
-    <w:lsdException w:name="List Table 4 Accent 6" w:uiPriority="49"/>
-    <w:lsdException w:name="List Table 5 Dark Accent 6" w:uiPriority="50"/>
-    <w:lsdException w:name="List Table 6 Colorful Accent 6" w:uiPriority="51"/>
-    <w:lsdException w:name="List Table 7 Colorful Accent 6" w:uiPriority="52"/>
+  <w:latentStyles w:defLockedState="0" w:defUIPriority="99" w:defSemiHidden="1" w:defUnhideWhenUsed="1" w:defQFormat="0" w:count="267">
+    <w:lsdException w:name="Normal" w:semiHidden="0" w:uiPriority="0" w:unhideWhenUsed="0" w:qFormat="1"/>
+    <w:lsdException w:name="heading 1" w:semiHidden="0" w:uiPriority="9" w:unhideWhenUsed="0" w:qFormat="1"/>
+    <w:lsdException w:name="heading 2" w:uiPriority="9" w:qFormat="1"/>
+    <w:lsdException w:name="heading 3" w:uiPriority="9" w:qFormat="1"/>
+    <w:lsdException w:name="heading 4" w:uiPriority="9" w:qFormat="1"/>
+    <w:lsdException w:name="heading 5" w:uiPriority="9" w:qFormat="1"/>
+    <w:lsdException w:name="heading 6" w:uiPriority="9" w:qFormat="1"/>
+    <w:lsdException w:name="heading 7" w:uiPriority="9" w:qFormat="1"/>
+    <w:lsdException w:name="heading 8" w:uiPriority="9" w:qFormat="1"/>
+    <w:lsdException w:name="heading 9" w:uiPriority="9" w:qFormat="1"/>
+    <w:lsdException w:name="toc 1" w:uiPriority="39"/>
+    <w:lsdException w:name="toc 2" w:uiPriority="39"/>
+    <w:lsdException w:name="toc 3" w:uiPriority="39"/>
+    <w:lsdException w:name="toc 4" w:uiPriority="39"/>
+    <w:lsdException w:name="toc 5" w:uiPriority="39"/>
+    <w:lsdException w:name="toc 6" w:uiPriority="39"/>
+    <w:lsdException w:name="toc 7" w:uiPriority="39"/>
+    <w:lsdException w:name="toc 8" w:uiPriority="39"/>
+    <w:lsdException w:name="toc 9" w:uiPriority="39"/>
+    <w:lsdException w:name="caption" w:uiPriority="35" w:qFormat="1"/>
+    <w:lsdException w:name="Title" w:semiHidden="0" w:uiPriority="10" w:unhideWhenUsed="0" w:qFormat="1"/>
+    <w:lsdException w:name="Default Paragraph Font" w:uiPriority="1"/>
+    <w:lsdException w:name="Subtitle" w:semiHidden="0" w:uiPriority="11" w:unhideWhenUsed="0" w:qFormat="1"/>
+    <w:lsdException w:name="Strong" w:semiHidden="0" w:uiPriority="22" w:unhideWhenUsed="0" w:qFormat="1"/>
+    <w:lsdException w:name="Emphasis" w:semiHidden="0" w:uiPriority="20" w:unhideWhenUsed="0" w:qFormat="1"/>
+    <w:lsdException w:name="Table Grid" w:semiHidden="0" w:uiPriority="39" w:unhideWhenUsed="0"/>
+    <w:lsdException w:name="Placeholder Text" w:unhideWhenUsed="0"/>
+    <w:lsdException w:name="No Spacing" w:semiHidden="0" w:uiPriority="1" w:unhideWhenUsed="0" w:qFormat="1"/>
+    <w:lsdException w:name="Light Shading" w:semiHidden="0" w:uiPriority="60" w:unhideWhenUsed="0"/>
+    <w:lsdException w:name="Light List" w:semiHidden="0" w:uiPriority="61" w:unhideWhenUsed="0"/>
+    <w:lsdException w:name="Light Grid" w:semiHidden="0" w:uiPriority="62" w:unhideWhenUsed="0"/>
+    <w:lsdException w:name="Medium Shading 1" w:semiHidden="0" w:uiPriority="63" w:unhideWhenUsed="0"/>
+    <w:lsdException w:name="Medium Shading 2" w:semiHidden="0" w:uiPriority="64" w:unhideWhenUsed="0"/>
+    <w:lsdException w:name="Medium List 1" w:semiHidden="0" w:uiPriority="65" w:unhideWhenUsed="0"/>
+    <w:lsdException w:name="Medium List 2" w:semiHidden="0" w:uiPriority="66" w:unhideWhenUsed="0"/>
+    <w:lsdException w:name="Medium Grid 1" w:semiHidden="0" w:uiPriority="67" w:unhideWhenUsed="0"/>
+    <w:lsdException w:name="Medium Grid 2" w:semiHidden="0" w:uiPriority="68" w:unhideWhenUsed="0"/>
+    <w:lsdException w:name="Medium Grid 3" w:semiHidden="0" w:uiPriority="69" w:unhideWhenUsed="0"/>
+    <w:lsdException w:name="Dark List" w:semiHidden="0" w:uiPriority="70" w:unhideWhenUsed="0"/>
+    <w:lsdException w:name="Colorful Shading" w:semiHidden="0" w:uiPriority="71" w:unhideWhenUsed="0"/>
+    <w:lsdException w:name="Colorful List" w:semiHidden="0" w:uiPriority="72" w:unhideWhenUsed="0"/>
+    <w:lsdException w:name="Colorful Grid" w:semiHidden="0" w:uiPriority="73" w:unhideWhenUsed="0"/>
+    <w:lsdException w:name="Light Shading Accent 1" w:semiHidden="0" w:uiPriority="60" w:unhideWhenUsed="0"/>
+    <w:lsdException w:name="Light List Accent 1" w:semiHidden="0" w:uiPriority="61" w:unhideWhenUsed="0"/>
+    <w:lsdException w:name="Light Grid Accent 1" w:semiHidden="0" w:uiPriority="62" w:unhideWhenUsed="0"/>
+    <w:lsdException w:name="Medium Shading 1 Accent 1" w:semiHidden="0" w:uiPriority="63" w:unhideWhenUsed="0"/>
+    <w:lsdException w:name="Medium Shading 2 Accent 1" w:semiHidden="0" w:uiPriority="64" w:unhideWhenUsed="0"/>
+    <w:lsdException w:name="Medium List 1 Accent 1" w:semiHidden="0" w:uiPriority="65" w:unhideWhenUsed="0"/>
+    <w:lsdException w:name="Revision" w:unhideWhenUsed="0"/>
+    <w:lsdException w:name="List Paragraph" w:semiHidden="0" w:uiPriority="34" w:unhideWhenUsed="0" w:qFormat="1"/>
+    <w:lsdException w:name="Quote" w:semiHidden="0" w:uiPriority="29" w:unhideWhenUsed="0" w:qFormat="1"/>
+    <w:lsdException w:name="Intense Quote" w:semiHidden="0" w:uiPriority="30" w:unhideWhenUsed="0" w:qFormat="1"/>
+    <w:lsdException w:name="Medium List 2 Accent 1" w:semiHidden="0" w:uiPriority="66" w:unhideWhenUsed="0"/>
+    <w:lsdException w:name="Medium Grid 1 Accent 1" w:semiHidden="0" w:uiPriority="67" w:unhideWhenUsed="0"/>
+    <w:lsdException w:name="Medium Grid 2 Accent 1" w:semiHidden="0" w:uiPriority="68" w:unhideWhenUsed="0"/>
+    <w:lsdException w:name="Medium Grid 3 Accent 1" w:semiHidden="0" w:uiPriority="69" w:unhideWhenUsed="0"/>
+    <w:lsdException w:name="Dark List Accent 1" w:semiHidden="0" w:uiPriority="70" w:unhideWhenUsed="0"/>
+    <w:lsdException w:name="Colorful Shading Accent 1" w:semiHidden="0" w:uiPriority="71" w:unhideWhenUsed="0"/>
+    <w:lsdException w:name="Colorful List Accent 1" w:semiHidden="0" w:uiPriority="72" w:unhideWhenUsed="0"/>
+    <w:lsdException w:name="Colorful Grid Accent 1" w:semiHidden="0" w:uiPriority="73" w:unhideWhenUsed="0"/>
+    <w:lsdException w:name="Light Shading Accent 2" w:semiHidden="0" w:uiPriority="60" w:unhideWhenUsed="0"/>
+    <w:lsdException w:name="Light List Accent 2" w:semiHidden="0" w:uiPriority="61" w:unhideWhenUsed="0"/>
+    <w:lsdException w:name="Light Grid Accent 2" w:semiHidden="0" w:uiPriority="62" w:unhideWhenUsed="0"/>
+    <w:lsdException w:name="Medium Shading 1 Accent 2" w:semiHidden="0" w:uiPriority="63" w:unhideWhenUsed="0"/>
+    <w:lsdException w:name="Medium Shading 2 Accent 2" w:semiHidden="0" w:uiPriority="64" w:unhideWhenUsed="0"/>
+    <w:lsdException w:name="Medium List 1 Accent 2" w:semiHidden="0" w:uiPriority="65" w:unhideWhenUsed="0"/>
+    <w:lsdException w:name="Medium List 2 Accent 2" w:semiHidden="0" w:uiPriority="66" w:unhideWhenUsed="0"/>
+    <w:lsdException w:name="Medium Grid 1 Accent 2" w:semiHidden="0" w:uiPriority="67" w:unhideWhenUsed="0"/>
+    <w:lsdException w:name="Medium Grid 2 Accent 2" w:semiHidden="0" w:uiPriority="68" w:unhideWhenUsed="0"/>
+    <w:lsdException w:name="Medium Grid 3 Accent 2" w:semiHidden="0" w:uiPriority="69" w:unhideWhenUsed="0"/>
+    <w:lsdException w:name="Dark List Accent 2" w:semiHidden="0" w:uiPriority="70" w:unhideWhenUsed="0"/>
+    <w:lsdException w:name="Colorful Shading Accent 2" w:semiHidden="0" w:uiPriority="71" w:unhideWhenUsed="0"/>
+    <w:lsdException w:name="Colorful List Accent 2" w:semiHidden="0" w:uiPriority="72" w:unhideWhenUsed="0"/>
+    <w:lsdException w:name="Colorful Grid Accent 2" w:semiHidden="0" w:uiPriority="73" w:unhideWhenUsed="0"/>
+    <w:lsdException w:name="Light Shading Accent 3" w:semiHidden="0" w:uiPriority="60" w:unhideWhenUsed="0"/>
+    <w:lsdException w:name="Light List Accent 3" w:semiHidden="0" w:uiPriority="61" w:unhideWhenUsed="0"/>
+    <w:lsdException w:name="Light Grid Accent 3" w:semiHidden="0" w:uiPriority="62" w:unhideWhenUsed="0"/>
+    <w:lsdException w:name="Medium Shading 1 Accent 3" w:semiHidden="0" w:uiPriority="63" w:unhideWhenUsed="0"/>
+    <w:lsdException w:name="Medium Shading 2 Accent 3" w:semiHidden="0" w:uiPriority="64" w:unhideWhenUsed="0"/>
+    <w:lsdException w:name="Medium List 1 Accent 3" w:semiHidden="0" w:uiPriority="65" w:unhideWhenUsed="0"/>
+    <w:lsdException w:name="Medium List 2 Accent 3" w:semiHidden="0" w:uiPriority="66" w:unhideWhenUsed="0"/>
+    <w:lsdException w:name="Medium Grid 1 Accent 3" w:semiHidden="0" w:uiPriority="67" w:unhideWhenUsed="0"/>
+    <w:lsdException w:name="Medium Grid 2 Accent 3" w:semiHidden="0" w:uiPriority="68" w:unhideWhenUsed="0"/>
+    <w:lsdException w:name="Medium Grid 3 Accent 3" w:semiHidden="0" w:uiPriority="69" w:unhideWhenUsed="0"/>
+    <w:lsdException w:name="Dark List Accent 3" w:semiHidden="0" w:uiPriority="70" w:unhideWhenUsed="0"/>
+    <w:lsdException w:name="Colorful Shading Accent 3" w:semiHidden="0" w:uiPriority="71" w:unhideWhenUsed="0"/>
+    <w:lsdException w:name="Colorful List Accent 3" w:semiHidden="0" w:uiPriority="72" w:unhideWhenUsed="0"/>
+    <w:lsdException w:name="Colorful Grid Accent 3" w:semiHidden="0" w:uiPriority="73" w:unhideWhenUsed="0"/>
+    <w:lsdException w:name="Light Shading Accent 4" w:semiHidden="0" w:uiPriority="60" w:unhideWhenUsed="0"/>
+    <w:lsdException w:name="Light List Accent 4" w:semiHidden="0" w:uiPriority="61" w:unhideWhenUsed="0"/>
+    <w:lsdException w:name="Light Grid Accent 4" w:semiHidden="0" w:uiPriority="62" w:unhideWhenUsed="0"/>
+    <w:lsdException w:name="Medium Shading 1 Accent 4" w:semiHidden="0" w:uiPriority="63" w:unhideWhenUsed="0"/>
+    <w:lsdException w:name="Medium Shading 2 Accent 4" w:semiHidden="0" w:uiPriority="64" w:unhideWhenUsed="0"/>
+    <w:lsdException w:name="Medium List 1 Accent 4" w:semiHidden="0" w:uiPriority="65" w:unhideWhenUsed="0"/>
+    <w:lsdException w:name="Medium List 2 Accent 4" w:semiHidden="0" w:uiPriority="66" w:unhideWhenUsed="0"/>
+    <w:lsdException w:name="Medium Grid 1 Accent 4" w:semiHidden="0" w:uiPriority="67" w:unhideWhenUsed="0"/>
+    <w:lsdException w:name="Medium Grid 2 Accent 4" w:semiHidden="0" w:uiPriority="68" w:unhideWhenUsed="0"/>
+    <w:lsdException w:name="Medium Grid 3 Accent 4" w:semiHidden="0" w:uiPriority="69" w:unhideWhenUsed="0"/>
+    <w:lsdException w:name="Dark List Accent 4" w:semiHidden="0" w:uiPriority="70" w:unhideWhenUsed="0"/>
+    <w:lsdException w:name="Colorful Shading Accent 4" w:semiHidden="0" w:uiPriority="71" w:unhideWhenUsed="0"/>
+    <w:lsdException w:name="Colorful List Accent 4" w:semiHidden="0" w:uiPriority="72" w:unhideWhenUsed="0"/>
+    <w:lsdException w:name="Colorful Grid Accent 4" w:semiHidden="0" w:uiPriority="73" w:unhideWhenUsed="0"/>
+    <w:lsdException w:name="Light Shading Accent 5" w:semiHidden="0" w:uiPriority="60" w:unhideWhenUsed="0"/>
+    <w:lsdException w:name="Light List Accent 5" w:semiHidden="0" w:uiPriority="61" w:unhideWhenUsed="0"/>
+    <w:lsdException w:name="Light Grid Accent 5" w:semiHidden="0" w:uiPriority="62" w:unhideWhenUsed="0"/>
+    <w:lsdException w:name="Medium Shading 1 Accent 5" w:semiHidden="0" w:uiPriority="63" w:unhideWhenUsed="0"/>
+    <w:lsdException w:name="Medium Shading 2 Accent 5" w:semiHidden="0" w:uiPriority="64" w:unhideWhenUsed="0"/>
+    <w:lsdException w:name="Medium List 1 Accent 5" w:semiHidden="0" w:uiPriority="65" w:unhideWhenUsed="0"/>
+    <w:lsdException w:name="Medium List 2 Accent 5" w:semiHidden="0" w:uiPriority="66" w:unhideWhenUsed="0"/>
+    <w:lsdException w:name="Medium Grid 1 Accent 5" w:semiHidden="0" w:uiPriority="67" w:unhideWhenUsed="0"/>
+    <w:lsdException w:name="Medium Grid 2 Accent 5" w:semiHidden="0" w:uiPriority="68" w:unhideWhenUsed="0"/>
+    <w:lsdException w:name="Medium Grid 3 Accent 5" w:semiHidden="0" w:uiPriority="69" w:unhideWhenUsed="0"/>
+    <w:lsdException w:name="Dark List Accent 5" w:semiHidden="0" w:uiPriority="70" w:unhideWhenUsed="0"/>
+    <w:lsdException w:name="Colorful Shading Accent 5" w:semiHidden="0" w:uiPriority="71" w:unhideWhenUsed="0"/>
+    <w:lsdException w:name="Colorful List Accent 5" w:semiHidden="0" w:uiPriority="72" w:unhideWhenUsed="0"/>
+    <w:lsdException w:name="Colorful Grid Accent 5" w:semiHidden="0" w:uiPriority="73" w:unhideWhenUsed="0"/>
+    <w:lsdException w:name="Light Shading Accent 6" w:semiHidden="0" w:uiPriority="60" w:unhideWhenUsed="0"/>
+    <w:lsdException w:name="Light List Accent 6" w:semiHidden="0" w:uiPriority="61" w:unhideWhenUsed="0"/>
+    <w:lsdException w:name="Light Grid Accent 6" w:semiHidden="0" w:uiPriority="62" w:unhideWhenUsed="0"/>
+    <w:lsdException w:name="Medium Shading 1 Accent 6" w:semiHidden="0" w:uiPriority="63" w:unhideWhenUsed="0"/>
+    <w:lsdException w:name="Medium Shading 2 Accent 6" w:semiHidden="0" w:uiPriority="64" w:unhideWhenUsed="0"/>
+    <w:lsdException w:name="Medium List 1 Accent 6" w:semiHidden="0" w:uiPriority="65" w:unhideWhenUsed="0"/>
+    <w:lsdException w:name="Medium List 2 Accent 6" w:semiHidden="0" w:uiPriority="66" w:unhideWhenUsed="0"/>
+    <w:lsdException w:name="Medium Grid 1 Accent 6" w:semiHidden="0" w:uiPriority="67" w:unhideWhenUsed="0"/>
+    <w:lsdException w:name="Medium Grid 2 Accent 6" w:semiHidden="0" w:uiPriority="68" w:unhideWhenUsed="0"/>
+    <w:lsdException w:name="Medium Grid 3 Accent 6" w:semiHidden="0" w:uiPriority="69" w:unhideWhenUsed="0"/>
+    <w:lsdException w:name="Dark List Accent 6" w:semiHidden="0" w:uiPriority="70" w:unhideWhenUsed="0"/>
+    <w:lsdException w:name="Colorful Shading Accent 6" w:semiHidden="0" w:uiPriority="71" w:unhideWhenUsed="0"/>
+    <w:lsdException w:name="Colorful List Accent 6" w:semiHidden="0" w:uiPriority="72" w:unhideWhenUsed="0"/>
+    <w:lsdException w:name="Colorful Grid Accent 6" w:semiHidden="0" w:uiPriority="73" w:unhideWhenUsed="0"/>
+    <w:lsdException w:name="Subtle Emphasis" w:semiHidden="0" w:uiPriority="19" w:unhideWhenUsed="0" w:qFormat="1"/>
+    <w:lsdException w:name="Intense Emphasis" w:semiHidden="0" w:uiPriority="21" w:unhideWhenUsed="0" w:qFormat="1"/>
+    <w:lsdException w:name="Subtle Reference" w:semiHidden="0" w:uiPriority="31" w:unhideWhenUsed="0" w:qFormat="1"/>
+    <w:lsdException w:name="Intense Reference" w:semiHidden="0" w:uiPriority="32" w:unhideWhenUsed="0" w:qFormat="1"/>
+    <w:lsdException w:name="Book Title" w:semiHidden="0" w:uiPriority="33" w:unhideWhenUsed="0" w:qFormat="1"/>
+    <w:lsdException w:name="Bibliography" w:uiPriority="37"/>
+    <w:lsdException w:name="TOC Heading" w:uiPriority="39" w:qFormat="1"/>
   </w:latentStyles>
-  <w:style w:type="paragraph" w:default="1" w:styleId="Normal">
+  <w:style w:type="paragraph" w:default="1" w:styleId="a">
     <w:name w:val="Normal"/>
     <w:qFormat/>
+    <w:rsid w:val="000E0C47"/>
   </w:style>
-  <w:style w:type="character" w:default="1" w:styleId="DefaultParagraphFont">
+  <w:style w:type="character" w:default="1" w:styleId="a0">
     <w:name w:val="Default Paragraph Font"/>
     <w:uiPriority w:val="1"/>
     <w:semiHidden/>
     <w:unhideWhenUsed/>
   </w:style>
-  <w:style w:type="table" w:default="1" w:styleId="TableNormal">
+  <w:style w:type="table" w:default="1" w:styleId="a1">
     <w:name w:val="Normal Table"/>
     <w:uiPriority w:val="99"/>
     <w:semiHidden/>
     <w:unhideWhenUsed/>
+    <w:qFormat/>
     <w:tblPr>
       <w:tblInd w:w="0" w:type="dxa"/>
       <w:tblCellMar>
@@ -1726,15 +1520,15 @@
       </w:tblCellMar>
     </w:tblPr>
   </w:style>
-  <w:style w:type="numbering" w:default="1" w:styleId="NoList">
+  <w:style w:type="numbering" w:default="1" w:styleId="a2">
     <w:name w:val="No List"/>
     <w:uiPriority w:val="99"/>
     <w:semiHidden/>
     <w:unhideWhenUsed/>
   </w:style>
-  <w:style w:type="paragraph" w:styleId="ListParagraph">
+  <w:style w:type="paragraph" w:styleId="a3">
     <w:name w:val="List Paragraph"/>
-    <w:basedOn w:val="Normal"/>
+    <w:basedOn w:val="a"/>
     <w:uiPriority w:val="34"/>
     <w:qFormat/>
     <w:rsid w:val="006B4CAD"/>
@@ -1743,9 +1537,9 @@
       <w:contextualSpacing/>
     </w:pPr>
   </w:style>
-  <w:style w:type="character" w:styleId="Hyperlink">
+  <w:style w:type="character" w:styleId="a4">
     <w:name w:val="Hyperlink"/>
-    <w:basedOn w:val="DefaultParagraphFont"/>
+    <w:basedOn w:val="a0"/>
     <w:uiPriority w:val="99"/>
     <w:unhideWhenUsed/>
     <w:rsid w:val="00921864"/>
@@ -1753,6 +1547,52 @@
       <w:color w:val="0563C1" w:themeColor="hyperlink"/>
       <w:u w:val="single"/>
     </w:rPr>
+  </w:style>
+  <w:style w:type="paragraph" w:styleId="a5">
+    <w:name w:val="header"/>
+    <w:basedOn w:val="a"/>
+    <w:link w:val="a6"/>
+    <w:uiPriority w:val="99"/>
+    <w:semiHidden/>
+    <w:unhideWhenUsed/>
+    <w:rsid w:val="0089272A"/>
+    <w:pPr>
+      <w:tabs>
+        <w:tab w:val="center" w:pos="4680"/>
+        <w:tab w:val="right" w:pos="9360"/>
+      </w:tabs>
+    </w:pPr>
+  </w:style>
+  <w:style w:type="character" w:customStyle="1" w:styleId="a6">
+    <w:name w:val="頁首 字元"/>
+    <w:basedOn w:val="a0"/>
+    <w:link w:val="a5"/>
+    <w:uiPriority w:val="99"/>
+    <w:semiHidden/>
+    <w:rsid w:val="0089272A"/>
+  </w:style>
+  <w:style w:type="paragraph" w:styleId="a7">
+    <w:name w:val="footer"/>
+    <w:basedOn w:val="a"/>
+    <w:link w:val="a8"/>
+    <w:uiPriority w:val="99"/>
+    <w:semiHidden/>
+    <w:unhideWhenUsed/>
+    <w:rsid w:val="0089272A"/>
+    <w:pPr>
+      <w:tabs>
+        <w:tab w:val="center" w:pos="4680"/>
+        <w:tab w:val="right" w:pos="9360"/>
+      </w:tabs>
+    </w:pPr>
+  </w:style>
+  <w:style w:type="character" w:customStyle="1" w:styleId="a8">
+    <w:name w:val="頁尾 字元"/>
+    <w:basedOn w:val="a0"/>
+    <w:link w:val="a7"/>
+    <w:uiPriority w:val="99"/>
+    <w:semiHidden/>
+    <w:rsid w:val="0089272A"/>
   </w:style>
 </w:styles>
 </file>
@@ -1800,7 +1640,7 @@
     </a:clrScheme>
     <a:fontScheme name="Office">
       <a:majorFont>
-        <a:latin typeface="Calibri Light" panose="020F0302020204030204"/>
+        <a:latin typeface="Calibri Light"/>
         <a:ea typeface=""/>
         <a:cs typeface=""/>
         <a:font script="Jpan" typeface="Yu Gothic Light"/>
@@ -1835,7 +1675,7 @@
         <a:font script="Geor" typeface="Sylfaen"/>
       </a:majorFont>
       <a:minorFont>
-        <a:latin typeface="Calibri" panose="020F0502020204030204"/>
+        <a:latin typeface="Calibri"/>
         <a:ea typeface=""/>
         <a:cs typeface=""/>
         <a:font script="Jpan" typeface="Yu Mincho"/>
@@ -2012,7 +1852,7 @@
   <a:extraClrSchemeLst/>
   <a:extLst>
     <a:ext uri="{05A4C25C-085E-4340-85A3-A5531E510DB2}">
-      <thm15:themeFamily xmlns:thm15="http://schemas.microsoft.com/office/thememl/2012/main" name="Office Theme" id="{62F939B6-93AF-4DB8-9C6B-D6C7DFDC589F}" vid="{4A3C46E8-61CC-4603-A589-7422A47A8E4A}"/>
+      <thm15:themeFamily xmlns:thm15="http://schemas.microsoft.com/office/thememl/2012/main" xmlns="" name="Office Theme" id="{62F939B6-93AF-4DB8-9C6B-D6C7DFDC589F}" vid="{4A3C46E8-61CC-4603-A589-7422A47A8E4A}"/>
     </a:ext>
   </a:extLst>
 </a:theme>

</xml_diff>